<commit_message>
Ganttov diagram, dopolnjen Projektni plan
</commit_message>
<xml_diff>
--- a/Dokumentacija/Vodstveni dokumenti/Projektni_Plan.docx
+++ b/Dokumentacija/Vodstveni dokumenti/Projektni_Plan.docx
@@ -1,6 +1,6 @@
 
 <file path=word/document.xml><?xml version="1.0" encoding="utf-8"?>
-<w:document xmlns:wpc="http://schemas.microsoft.com/office/word/2010/wordprocessingCanvas" xmlns:cx="http://schemas.microsoft.com/office/drawing/2014/chartex" xmlns:cx1="http://schemas.microsoft.com/office/drawing/2015/9/8/chartex" xmlns:cx2="http://schemas.microsoft.com/office/drawing/2015/10/21/chartex" xmlns:cx3="http://schemas.microsoft.com/office/drawing/2016/5/9/chartex" xmlns:cx4="http://schemas.microsoft.com/office/drawing/2016/5/10/chartex" xmlns:cx5="http://schemas.microsoft.com/office/drawing/2016/5/11/chartex" xmlns:cx6="http://schemas.microsoft.com/office/drawing/2016/5/12/chartex" xmlns:cx7="http://schemas.microsoft.com/office/drawing/2016/5/13/chartex" xmlns:cx8="http://schemas.microsoft.com/office/drawing/2016/5/14/chartex" xmlns:mc="http://schemas.openxmlformats.org/markup-compatibility/2006" xmlns:aink="http://schemas.microsoft.com/office/drawing/2016/ink" xmlns:am3d="http://schemas.microsoft.com/office/drawing/2017/model3d" xmlns:o="urn:schemas-microsoft-com:office:office" xmlns:oel="http://schemas.microsoft.com/office/2019/extlst" xmlns:r="http://schemas.openxmlformats.org/officeDocument/2006/relationships" xmlns:m="http://schemas.openxmlformats.org/officeDocument/2006/math" xmlns:v="urn:schemas-microsoft-com:vml" xmlns:wp14="http://schemas.microsoft.com/office/word/2010/wordprocessingDrawing" xmlns:wp="http://schemas.openxmlformats.org/drawingml/2006/wordprocessingDrawing" xmlns:w10="urn:schemas-microsoft-com:office:word" xmlns:w="http://schemas.openxmlformats.org/wordprocessingml/2006/main" xmlns:w14="http://schemas.microsoft.com/office/word/2010/wordml" xmlns:w15="http://schemas.microsoft.com/office/word/2012/wordml" xmlns:w16cex="http://schemas.microsoft.com/office/word/2018/wordml/cex" xmlns:w16cid="http://schemas.microsoft.com/office/word/2016/wordml/cid" xmlns:w16="http://schemas.microsoft.com/office/word/2018/wordml" xmlns:w16sdtdh="http://schemas.microsoft.com/office/word/2020/wordml/sdtdatahash" xmlns:w16se="http://schemas.microsoft.com/office/word/2015/wordml/symex" xmlns:wpg="http://schemas.microsoft.com/office/word/2010/wordprocessingGroup" xmlns:wpi="http://schemas.microsoft.com/office/word/2010/wordprocessingInk" xmlns:wne="http://schemas.microsoft.com/office/word/2006/wordml" xmlns:wps="http://schemas.microsoft.com/office/word/2010/wordprocessingShape" mc:Ignorable="w14 w15 w16se w16cid w16 w16cex w16sdtdh wp14">
+<w:document xmlns:wpc="http://schemas.microsoft.com/office/word/2010/wordprocessingCanvas" xmlns:cx="http://schemas.microsoft.com/office/drawing/2014/chartex" xmlns:cx1="http://schemas.microsoft.com/office/drawing/2015/9/8/chartex" xmlns:cx2="http://schemas.microsoft.com/office/drawing/2015/10/21/chartex" xmlns:cx3="http://schemas.microsoft.com/office/drawing/2016/5/9/chartex" xmlns:cx4="http://schemas.microsoft.com/office/drawing/2016/5/10/chartex" xmlns:cx5="http://schemas.microsoft.com/office/drawing/2016/5/11/chartex" xmlns:cx6="http://schemas.microsoft.com/office/drawing/2016/5/12/chartex" xmlns:cx7="http://schemas.microsoft.com/office/drawing/2016/5/13/chartex" xmlns:cx8="http://schemas.microsoft.com/office/drawing/2016/5/14/chartex" xmlns:mc="http://schemas.openxmlformats.org/markup-compatibility/2006" xmlns:aink="http://schemas.microsoft.com/office/drawing/2016/ink" xmlns:am3d="http://schemas.microsoft.com/office/drawing/2017/model3d" xmlns:o="urn:schemas-microsoft-com:office:office" xmlns:oel="http://schemas.microsoft.com/office/2019/extlst" xmlns:r="http://schemas.openxmlformats.org/officeDocument/2006/relationships" xmlns:m="http://schemas.openxmlformats.org/officeDocument/2006/math" xmlns:v="urn:schemas-microsoft-com:vml" xmlns:wp14="http://schemas.microsoft.com/office/word/2010/wordprocessingDrawing" xmlns:wp="http://schemas.openxmlformats.org/drawingml/2006/wordprocessingDrawing" xmlns:w10="urn:schemas-microsoft-com:office:word" xmlns:w="http://schemas.openxmlformats.org/wordprocessingml/2006/main" xmlns:w14="http://schemas.microsoft.com/office/word/2010/wordml" xmlns:w15="http://schemas.microsoft.com/office/word/2012/wordml" xmlns:w16cex="http://schemas.microsoft.com/office/word/2018/wordml/cex" xmlns:w16cid="http://schemas.microsoft.com/office/word/2016/wordml/cid" xmlns:w16="http://schemas.microsoft.com/office/word/2018/wordml" xmlns:w16du="http://schemas.microsoft.com/office/word/2023/wordml/word16du" xmlns:w16sdtdh="http://schemas.microsoft.com/office/word/2020/wordml/sdtdatahash" xmlns:w16se="http://schemas.microsoft.com/office/word/2015/wordml/symex" xmlns:wpg="http://schemas.microsoft.com/office/word/2010/wordprocessingGroup" xmlns:wpi="http://schemas.microsoft.com/office/word/2010/wordprocessingInk" xmlns:wne="http://schemas.microsoft.com/office/word/2006/wordml" xmlns:wps="http://schemas.microsoft.com/office/word/2010/wordprocessingShape" mc:Ignorable="w14 w15 w16se w16cid w16 w16cex w16sdtdh w16du wp14">
   <w:background w:color="FFFFFF"/>
   <w:body>
     <w:p>
@@ -15,6 +15,7 @@
       <w:r>
         <w:rPr>
           <w:rFonts w:ascii="Proxima Nova" w:eastAsia="Proxima Nova" w:hAnsi="Proxima Nova" w:cs="Proxima Nova"/>
+          <w:noProof/>
           <w:sz w:val="32"/>
           <w:szCs w:val="32"/>
         </w:rPr>
@@ -115,6 +116,7 @@
         <w:rPr>
           <w:rFonts w:ascii="Proxima Nova" w:eastAsia="Proxima Nova" w:hAnsi="Proxima Nova" w:cs="Proxima Nova"/>
           <w:b/>
+          <w:noProof/>
           <w:sz w:val="36"/>
           <w:szCs w:val="36"/>
         </w:rPr>
@@ -404,23 +406,7 @@
           <w:sz w:val="36"/>
           <w:szCs w:val="36"/>
         </w:rPr>
-        <w:t>April 22</w:t>
-      </w:r>
-      <w:r>
-        <w:rPr>
-          <w:rFonts w:ascii="Proxima Nova" w:eastAsia="Proxima Nova" w:hAnsi="Proxima Nova" w:cs="Proxima Nova"/>
-          <w:sz w:val="36"/>
-          <w:szCs w:val="36"/>
-        </w:rPr>
-        <w:t>, 20</w:t>
-      </w:r>
-      <w:r>
-        <w:rPr>
-          <w:rFonts w:ascii="Proxima Nova" w:eastAsia="Proxima Nova" w:hAnsi="Proxima Nova" w:cs="Proxima Nova"/>
-          <w:sz w:val="36"/>
-          <w:szCs w:val="36"/>
-        </w:rPr>
-        <w:t>24</w:t>
+        <w:t>April 22, 2024</w:t>
       </w:r>
     </w:p>
     <w:p>
@@ -482,8 +468,6 @@
               <w:rFonts w:asciiTheme="minorHAnsi" w:eastAsiaTheme="minorEastAsia" w:hAnsiTheme="minorHAnsi" w:cstheme="minorBidi"/>
               <w:noProof/>
               <w:kern w:val="2"/>
-              <w:sz w:val="24"/>
-              <w:szCs w:val="24"/>
               <w14:ligatures w14:val="standardContextual"/>
             </w:rPr>
           </w:pPr>
@@ -496,10 +480,12 @@
           <w:r>
             <w:fldChar w:fldCharType="separate"/>
           </w:r>
-          <w:hyperlink w:anchor="_Toc164716703" w:history="1">
+          <w:hyperlink w:anchor="_Toc164787529" w:history="1">
             <w:r>
               <w:rPr>
                 <w:rStyle w:val="Hiperpovezava"/>
+                <w:b/>
+                <w:bCs/>
                 <w:noProof/>
               </w:rPr>
               <w:t>1.</w:t>
@@ -509,8 +495,6 @@
                 <w:rFonts w:asciiTheme="minorHAnsi" w:eastAsiaTheme="minorEastAsia" w:hAnsiTheme="minorHAnsi" w:cstheme="minorBidi"/>
                 <w:noProof/>
                 <w:kern w:val="2"/>
-                <w:sz w:val="24"/>
-                <w:szCs w:val="24"/>
                 <w14:ligatures w14:val="standardContextual"/>
               </w:rPr>
               <w:tab/>
@@ -518,6 +502,8 @@
             <w:r>
               <w:rPr>
                 <w:rStyle w:val="Hiperpovezava"/>
+                <w:b/>
+                <w:bCs/>
                 <w:noProof/>
               </w:rPr>
               <w:t>Opis</w:t>
@@ -541,7 +527,7 @@
                 <w:noProof/>
                 <w:webHidden/>
               </w:rPr>
-              <w:instrText xml:space="preserve"> PAGEREF _Toc164716703 \h </w:instrText>
+              <w:instrText xml:space="preserve"> PAGEREF _Toc164787529 \h </w:instrText>
             </w:r>
             <w:r>
               <w:rPr>
@@ -579,15 +565,15 @@
               <w:rFonts w:asciiTheme="minorHAnsi" w:eastAsiaTheme="minorEastAsia" w:hAnsiTheme="minorHAnsi" w:cstheme="minorBidi"/>
               <w:noProof/>
               <w:kern w:val="2"/>
-              <w:sz w:val="24"/>
-              <w:szCs w:val="24"/>
               <w14:ligatures w14:val="standardContextual"/>
             </w:rPr>
           </w:pPr>
-          <w:hyperlink w:anchor="_Toc164716704" w:history="1">
+          <w:hyperlink w:anchor="_Toc164787530" w:history="1">
             <w:r>
               <w:rPr>
                 <w:rStyle w:val="Hiperpovezava"/>
+                <w:b/>
+                <w:bCs/>
                 <w:noProof/>
               </w:rPr>
               <w:t>2.</w:t>
@@ -597,8 +583,6 @@
                 <w:rFonts w:asciiTheme="minorHAnsi" w:eastAsiaTheme="minorEastAsia" w:hAnsiTheme="minorHAnsi" w:cstheme="minorBidi"/>
                 <w:noProof/>
                 <w:kern w:val="2"/>
-                <w:sz w:val="24"/>
-                <w:szCs w:val="24"/>
                 <w14:ligatures w14:val="standardContextual"/>
               </w:rPr>
               <w:tab/>
@@ -606,6 +590,8 @@
             <w:r>
               <w:rPr>
                 <w:rStyle w:val="Hiperpovezava"/>
+                <w:b/>
+                <w:bCs/>
                 <w:noProof/>
               </w:rPr>
               <w:t>Predpogoji za projekt</w:t>
@@ -629,7 +615,7 @@
                 <w:noProof/>
                 <w:webHidden/>
               </w:rPr>
-              <w:instrText xml:space="preserve"> PAGEREF _Toc164716704 \h </w:instrText>
+              <w:instrText xml:space="preserve"> PAGEREF _Toc164787530 \h </w:instrText>
             </w:r>
             <w:r>
               <w:rPr>
@@ -667,15 +653,15 @@
               <w:rFonts w:asciiTheme="minorHAnsi" w:eastAsiaTheme="minorEastAsia" w:hAnsiTheme="minorHAnsi" w:cstheme="minorBidi"/>
               <w:noProof/>
               <w:kern w:val="2"/>
-              <w:sz w:val="24"/>
-              <w:szCs w:val="24"/>
               <w14:ligatures w14:val="standardContextual"/>
             </w:rPr>
           </w:pPr>
-          <w:hyperlink w:anchor="_Toc164716705" w:history="1">
+          <w:hyperlink w:anchor="_Toc164787531" w:history="1">
             <w:r>
               <w:rPr>
                 <w:rStyle w:val="Hiperpovezava"/>
+                <w:b/>
+                <w:bCs/>
                 <w:noProof/>
               </w:rPr>
               <w:t>3.</w:t>
@@ -685,8 +671,6 @@
                 <w:rFonts w:asciiTheme="minorHAnsi" w:eastAsiaTheme="minorEastAsia" w:hAnsiTheme="minorHAnsi" w:cstheme="minorBidi"/>
                 <w:noProof/>
                 <w:kern w:val="2"/>
-                <w:sz w:val="24"/>
-                <w:szCs w:val="24"/>
                 <w14:ligatures w14:val="standardContextual"/>
               </w:rPr>
               <w:tab/>
@@ -694,6 +678,8 @@
             <w:r>
               <w:rPr>
                 <w:rStyle w:val="Hiperpovezava"/>
+                <w:b/>
+                <w:bCs/>
                 <w:noProof/>
               </w:rPr>
               <w:t>Vloge</w:t>
@@ -717,7 +703,7 @@
                 <w:noProof/>
                 <w:webHidden/>
               </w:rPr>
-              <w:instrText xml:space="preserve"> PAGEREF _Toc164716705 \h </w:instrText>
+              <w:instrText xml:space="preserve"> PAGEREF _Toc164787531 \h </w:instrText>
             </w:r>
             <w:r>
               <w:rPr>
@@ -755,15 +741,15 @@
               <w:rFonts w:asciiTheme="minorHAnsi" w:eastAsiaTheme="minorEastAsia" w:hAnsiTheme="minorHAnsi" w:cstheme="minorBidi"/>
               <w:noProof/>
               <w:kern w:val="2"/>
-              <w:sz w:val="24"/>
-              <w:szCs w:val="24"/>
               <w14:ligatures w14:val="standardContextual"/>
             </w:rPr>
           </w:pPr>
-          <w:hyperlink w:anchor="_Toc164716706" w:history="1">
+          <w:hyperlink w:anchor="_Toc164787532" w:history="1">
             <w:r>
               <w:rPr>
                 <w:rStyle w:val="Hiperpovezava"/>
+                <w:b/>
+                <w:bCs/>
                 <w:noProof/>
               </w:rPr>
               <w:t>4.</w:t>
@@ -773,8 +759,6 @@
                 <w:rFonts w:asciiTheme="minorHAnsi" w:eastAsiaTheme="minorEastAsia" w:hAnsiTheme="minorHAnsi" w:cstheme="minorBidi"/>
                 <w:noProof/>
                 <w:kern w:val="2"/>
-                <w:sz w:val="24"/>
-                <w:szCs w:val="24"/>
                 <w14:ligatures w14:val="standardContextual"/>
               </w:rPr>
               <w:tab/>
@@ -782,6 +766,8 @@
             <w:r>
               <w:rPr>
                 <w:rStyle w:val="Hiperpovezava"/>
+                <w:b/>
+                <w:bCs/>
                 <w:noProof/>
               </w:rPr>
               <w:t>Projektni plan</w:t>
@@ -805,7 +791,7 @@
                 <w:noProof/>
                 <w:webHidden/>
               </w:rPr>
-              <w:instrText xml:space="preserve"> PAGEREF _Toc164716706 \h </w:instrText>
+              <w:instrText xml:space="preserve"> PAGEREF _Toc164787532 \h </w:instrText>
             </w:r>
             <w:r>
               <w:rPr>
@@ -840,33 +826,31 @@
           <w:pPr>
             <w:pStyle w:val="Kazalovsebine2"/>
             <w:tabs>
-              <w:tab w:val="left" w:pos="960"/>
+              <w:tab w:val="left" w:pos="880"/>
               <w:tab w:val="right" w:leader="dot" w:pos="9016"/>
             </w:tabs>
             <w:rPr>
               <w:rFonts w:asciiTheme="minorHAnsi" w:eastAsiaTheme="minorEastAsia" w:hAnsiTheme="minorHAnsi" w:cstheme="minorBidi"/>
               <w:noProof/>
               <w:kern w:val="2"/>
-              <w:sz w:val="24"/>
-              <w:szCs w:val="24"/>
               <w14:ligatures w14:val="standardContextual"/>
             </w:rPr>
           </w:pPr>
-          <w:hyperlink w:anchor="_Toc164716707" w:history="1">
+          <w:hyperlink w:anchor="_Toc164787533" w:history="1">
             <w:r>
               <w:rPr>
                 <w:rStyle w:val="Hiperpovezava"/>
-                <w:noProof/>
-              </w:rPr>
-              <w:t>5.1.</w:t>
+                <w:b/>
+                <w:bCs/>
+                <w:noProof/>
+              </w:rPr>
+              <w:t>4.1.</w:t>
             </w:r>
             <w:r>
               <w:rPr>
                 <w:rFonts w:asciiTheme="minorHAnsi" w:eastAsiaTheme="minorEastAsia" w:hAnsiTheme="minorHAnsi" w:cstheme="minorBidi"/>
                 <w:noProof/>
                 <w:kern w:val="2"/>
-                <w:sz w:val="24"/>
-                <w:szCs w:val="24"/>
                 <w14:ligatures w14:val="standardContextual"/>
               </w:rPr>
               <w:tab/>
@@ -874,6 +858,8 @@
             <w:r>
               <w:rPr>
                 <w:rStyle w:val="Hiperpovezava"/>
+                <w:b/>
+                <w:bCs/>
                 <w:noProof/>
               </w:rPr>
               <w:t>Ganttov diagram z določenimi fazami projekta</w:t>
@@ -897,7 +883,7 @@
                 <w:noProof/>
                 <w:webHidden/>
               </w:rPr>
-              <w:instrText xml:space="preserve"> PAGEREF _Toc164716707 \h </w:instrText>
+              <w:instrText xml:space="preserve"> PAGEREF _Toc164787533 \h </w:instrText>
             </w:r>
             <w:r>
               <w:rPr>
@@ -932,33 +918,31 @@
           <w:pPr>
             <w:pStyle w:val="Kazalovsebine2"/>
             <w:tabs>
-              <w:tab w:val="left" w:pos="960"/>
+              <w:tab w:val="left" w:pos="880"/>
               <w:tab w:val="right" w:leader="dot" w:pos="9016"/>
             </w:tabs>
             <w:rPr>
               <w:rFonts w:asciiTheme="minorHAnsi" w:eastAsiaTheme="minorEastAsia" w:hAnsiTheme="minorHAnsi" w:cstheme="minorBidi"/>
               <w:noProof/>
               <w:kern w:val="2"/>
-              <w:sz w:val="24"/>
-              <w:szCs w:val="24"/>
               <w14:ligatures w14:val="standardContextual"/>
             </w:rPr>
           </w:pPr>
-          <w:hyperlink w:anchor="_Toc164716708" w:history="1">
+          <w:hyperlink w:anchor="_Toc164787534" w:history="1">
             <w:r>
               <w:rPr>
                 <w:rStyle w:val="Hiperpovezava"/>
-                <w:noProof/>
-              </w:rPr>
-              <w:t>5.2.</w:t>
+                <w:b/>
+                <w:bCs/>
+                <w:noProof/>
+              </w:rPr>
+              <w:t>4.2.</w:t>
             </w:r>
             <w:r>
               <w:rPr>
                 <w:rFonts w:asciiTheme="minorHAnsi" w:eastAsiaTheme="minorEastAsia" w:hAnsiTheme="minorHAnsi" w:cstheme="minorBidi"/>
                 <w:noProof/>
                 <w:kern w:val="2"/>
-                <w:sz w:val="24"/>
-                <w:szCs w:val="24"/>
                 <w14:ligatures w14:val="standardContextual"/>
               </w:rPr>
               <w:tab/>
@@ -966,6 +950,8 @@
             <w:r>
               <w:rPr>
                 <w:rStyle w:val="Hiperpovezava"/>
+                <w:b/>
+                <w:bCs/>
                 <w:noProof/>
               </w:rPr>
               <w:t>Strukturni diagram izdelkov</w:t>
@@ -989,7 +975,7 @@
                 <w:noProof/>
                 <w:webHidden/>
               </w:rPr>
-              <w:instrText xml:space="preserve"> PAGEREF _Toc164716708 \h </w:instrText>
+              <w:instrText xml:space="preserve"> PAGEREF _Toc164787534 \h </w:instrText>
             </w:r>
             <w:r>
               <w:rPr>
@@ -1024,33 +1010,29 @@
           <w:pPr>
             <w:pStyle w:val="Kazalovsebine2"/>
             <w:tabs>
-              <w:tab w:val="left" w:pos="960"/>
+              <w:tab w:val="left" w:pos="880"/>
               <w:tab w:val="right" w:leader="dot" w:pos="9016"/>
             </w:tabs>
             <w:rPr>
               <w:rFonts w:asciiTheme="minorHAnsi" w:eastAsiaTheme="minorEastAsia" w:hAnsiTheme="minorHAnsi" w:cstheme="minorBidi"/>
               <w:noProof/>
               <w:kern w:val="2"/>
-              <w:sz w:val="24"/>
-              <w:szCs w:val="24"/>
               <w14:ligatures w14:val="standardContextual"/>
             </w:rPr>
           </w:pPr>
-          <w:hyperlink w:anchor="_Toc164716709" w:history="1">
+          <w:hyperlink w:anchor="_Toc164787535" w:history="1">
             <w:r>
               <w:rPr>
                 <w:rStyle w:val="Hiperpovezava"/>
                 <w:noProof/>
               </w:rPr>
-              <w:t>5.3.</w:t>
+              <w:t>4.3.</w:t>
             </w:r>
             <w:r>
               <w:rPr>
                 <w:rFonts w:asciiTheme="minorHAnsi" w:eastAsiaTheme="minorEastAsia" w:hAnsiTheme="minorHAnsi" w:cstheme="minorBidi"/>
                 <w:noProof/>
                 <w:kern w:val="2"/>
-                <w:sz w:val="24"/>
-                <w:szCs w:val="24"/>
                 <w14:ligatures w14:val="standardContextual"/>
               </w:rPr>
               <w:tab/>
@@ -1081,7 +1063,7 @@
                 <w:noProof/>
                 <w:webHidden/>
               </w:rPr>
-              <w:instrText xml:space="preserve"> PAGEREF _Toc164716709 \h </w:instrText>
+              <w:instrText xml:space="preserve"> PAGEREF _Toc164787535 \h </w:instrText>
             </w:r>
             <w:r>
               <w:rPr>
@@ -1116,33 +1098,29 @@
           <w:pPr>
             <w:pStyle w:val="Kazalovsebine2"/>
             <w:tabs>
-              <w:tab w:val="left" w:pos="960"/>
+              <w:tab w:val="left" w:pos="880"/>
               <w:tab w:val="right" w:leader="dot" w:pos="9016"/>
             </w:tabs>
             <w:rPr>
               <w:rFonts w:asciiTheme="minorHAnsi" w:eastAsiaTheme="minorEastAsia" w:hAnsiTheme="minorHAnsi" w:cstheme="minorBidi"/>
               <w:noProof/>
               <w:kern w:val="2"/>
-              <w:sz w:val="24"/>
-              <w:szCs w:val="24"/>
               <w14:ligatures w14:val="standardContextual"/>
             </w:rPr>
           </w:pPr>
-          <w:hyperlink w:anchor="_Toc164716710" w:history="1">
+          <w:hyperlink w:anchor="_Toc164787536" w:history="1">
             <w:r>
               <w:rPr>
                 <w:rStyle w:val="Hiperpovezava"/>
                 <w:noProof/>
               </w:rPr>
-              <w:t>5.4.</w:t>
+              <w:t>4.4.</w:t>
             </w:r>
             <w:r>
               <w:rPr>
                 <w:rFonts w:asciiTheme="minorHAnsi" w:eastAsiaTheme="minorEastAsia" w:hAnsiTheme="minorHAnsi" w:cstheme="minorBidi"/>
                 <w:noProof/>
                 <w:kern w:val="2"/>
-                <w:sz w:val="24"/>
-                <w:szCs w:val="24"/>
                 <w14:ligatures w14:val="standardContextual"/>
               </w:rPr>
               <w:tab/>
@@ -1173,7 +1151,7 @@
                 <w:noProof/>
                 <w:webHidden/>
               </w:rPr>
-              <w:instrText xml:space="preserve"> PAGEREF _Toc164716710 \h </w:instrText>
+              <w:instrText xml:space="preserve"> PAGEREF _Toc164787536 \h </w:instrText>
             </w:r>
             <w:r>
               <w:rPr>
@@ -1208,33 +1186,29 @@
           <w:pPr>
             <w:pStyle w:val="Kazalovsebine2"/>
             <w:tabs>
-              <w:tab w:val="left" w:pos="960"/>
+              <w:tab w:val="left" w:pos="880"/>
               <w:tab w:val="right" w:leader="dot" w:pos="9016"/>
             </w:tabs>
             <w:rPr>
               <w:rFonts w:asciiTheme="minorHAnsi" w:eastAsiaTheme="minorEastAsia" w:hAnsiTheme="minorHAnsi" w:cstheme="minorBidi"/>
               <w:noProof/>
               <w:kern w:val="2"/>
-              <w:sz w:val="24"/>
-              <w:szCs w:val="24"/>
               <w14:ligatures w14:val="standardContextual"/>
             </w:rPr>
           </w:pPr>
-          <w:hyperlink w:anchor="_Toc164716711" w:history="1">
+          <w:hyperlink w:anchor="_Toc164787537" w:history="1">
             <w:r>
               <w:rPr>
                 <w:rStyle w:val="Hiperpovezava"/>
                 <w:noProof/>
               </w:rPr>
-              <w:t>5.5.</w:t>
+              <w:t>4.5.</w:t>
             </w:r>
             <w:r>
               <w:rPr>
                 <w:rFonts w:asciiTheme="minorHAnsi" w:eastAsiaTheme="minorEastAsia" w:hAnsiTheme="minorHAnsi" w:cstheme="minorBidi"/>
                 <w:noProof/>
                 <w:kern w:val="2"/>
-                <w:sz w:val="24"/>
-                <w:szCs w:val="24"/>
                 <w14:ligatures w14:val="standardContextual"/>
               </w:rPr>
               <w:tab/>
@@ -1265,7 +1239,7 @@
                 <w:noProof/>
                 <w:webHidden/>
               </w:rPr>
-              <w:instrText xml:space="preserve"> PAGEREF _Toc164716711 \h </w:instrText>
+              <w:instrText xml:space="preserve"> PAGEREF _Toc164787537 \h </w:instrText>
             </w:r>
             <w:r>
               <w:rPr>
@@ -1300,33 +1274,29 @@
           <w:pPr>
             <w:pStyle w:val="Kazalovsebine2"/>
             <w:tabs>
-              <w:tab w:val="left" w:pos="960"/>
+              <w:tab w:val="left" w:pos="880"/>
               <w:tab w:val="right" w:leader="dot" w:pos="9016"/>
             </w:tabs>
             <w:rPr>
               <w:rFonts w:asciiTheme="minorHAnsi" w:eastAsiaTheme="minorEastAsia" w:hAnsiTheme="minorHAnsi" w:cstheme="minorBidi"/>
               <w:noProof/>
               <w:kern w:val="2"/>
-              <w:sz w:val="24"/>
-              <w:szCs w:val="24"/>
               <w14:ligatures w14:val="standardContextual"/>
             </w:rPr>
           </w:pPr>
-          <w:hyperlink w:anchor="_Toc164716712" w:history="1">
+          <w:hyperlink w:anchor="_Toc164787538" w:history="1">
             <w:r>
               <w:rPr>
                 <w:rStyle w:val="Hiperpovezava"/>
                 <w:noProof/>
               </w:rPr>
-              <w:t>5.6.</w:t>
+              <w:t>4.6.</w:t>
             </w:r>
             <w:r>
               <w:rPr>
                 <w:rFonts w:asciiTheme="minorHAnsi" w:eastAsiaTheme="minorEastAsia" w:hAnsiTheme="minorHAnsi" w:cstheme="minorBidi"/>
                 <w:noProof/>
                 <w:kern w:val="2"/>
-                <w:sz w:val="24"/>
-                <w:szCs w:val="24"/>
                 <w14:ligatures w14:val="standardContextual"/>
               </w:rPr>
               <w:tab/>
@@ -1357,7 +1327,7 @@
                 <w:noProof/>
                 <w:webHidden/>
               </w:rPr>
-              <w:instrText xml:space="preserve"> PAGEREF _Toc164716712 \h </w:instrText>
+              <w:instrText xml:space="preserve"> PAGEREF _Toc164787538 \h </w:instrText>
             </w:r>
             <w:r>
               <w:rPr>
@@ -1392,29 +1362,29 @@
           <w:pPr>
             <w:pStyle w:val="Kazalovsebine2"/>
             <w:tabs>
-              <w:tab w:val="left" w:pos="960"/>
+              <w:tab w:val="left" w:pos="880"/>
               <w:tab w:val="right" w:leader="dot" w:pos="9016"/>
             </w:tabs>
             <w:rPr>
-              <w:rStyle w:val="Hiperpovezava"/>
+              <w:rFonts w:asciiTheme="minorHAnsi" w:eastAsiaTheme="minorEastAsia" w:hAnsiTheme="minorHAnsi" w:cstheme="minorBidi"/>
               <w:noProof/>
+              <w:kern w:val="2"/>
+              <w14:ligatures w14:val="standardContextual"/>
             </w:rPr>
           </w:pPr>
-          <w:hyperlink w:anchor="_Toc164716713" w:history="1">
+          <w:hyperlink w:anchor="_Toc164787539" w:history="1">
             <w:r>
               <w:rPr>
                 <w:rStyle w:val="Hiperpovezava"/>
                 <w:noProof/>
               </w:rPr>
-              <w:t>5.7.</w:t>
+              <w:t>4.7.</w:t>
             </w:r>
             <w:r>
               <w:rPr>
                 <w:rFonts w:asciiTheme="minorHAnsi" w:eastAsiaTheme="minorEastAsia" w:hAnsiTheme="minorHAnsi" w:cstheme="minorBidi"/>
                 <w:noProof/>
                 <w:kern w:val="2"/>
-                <w:sz w:val="24"/>
-                <w:szCs w:val="24"/>
                 <w14:ligatures w14:val="standardContextual"/>
               </w:rPr>
               <w:tab/>
@@ -1445,7 +1415,7 @@
                 <w:noProof/>
                 <w:webHidden/>
               </w:rPr>
-              <w:instrText xml:space="preserve"> PAGEREF _Toc164716713 \h </w:instrText>
+              <w:instrText xml:space="preserve"> PAGEREF _Toc164787539 \h </w:instrText>
             </w:r>
             <w:r>
               <w:rPr>
@@ -1476,7 +1446,6 @@
             </w:r>
           </w:hyperlink>
         </w:p>
-        <w:p/>
         <w:p>
           <w:pPr>
             <w:sectPr>
@@ -1505,9 +1474,17 @@
           <w:ilvl w:val="0"/>
           <w:numId w:val="9"/>
         </w:numPr>
-      </w:pPr>
-      <w:bookmarkStart w:id="0" w:name="_Toc164716703"/>
-      <w:r>
+        <w:rPr>
+          <w:b/>
+          <w:bCs/>
+        </w:rPr>
+      </w:pPr>
+      <w:bookmarkStart w:id="0" w:name="_Toc164787529"/>
+      <w:r>
+        <w:rPr>
+          <w:b/>
+          <w:bCs/>
+        </w:rPr>
         <w:lastRenderedPageBreak/>
         <w:t>Opis</w:t>
       </w:r>
@@ -1738,13 +1715,25 @@
           <w:ilvl w:val="0"/>
           <w:numId w:val="9"/>
         </w:numPr>
-      </w:pPr>
-      <w:r>
+        <w:rPr>
+          <w:b/>
+          <w:bCs/>
+        </w:rPr>
+      </w:pPr>
+      <w:r>
+        <w:rPr>
+          <w:b/>
+          <w:bCs/>
+        </w:rPr>
         <w:lastRenderedPageBreak/>
         <w:t xml:space="preserve"> </w:t>
       </w:r>
-      <w:bookmarkStart w:id="1" w:name="_Toc164716704"/>
-      <w:r>
+      <w:bookmarkStart w:id="1" w:name="_Toc164787530"/>
+      <w:r>
+        <w:rPr>
+          <w:b/>
+          <w:bCs/>
+        </w:rPr>
         <w:t>Predpogoji za projekt</w:t>
       </w:r>
       <w:bookmarkEnd w:id="1"/>
@@ -2006,17 +1995,29 @@
           <w:ilvl w:val="0"/>
           <w:numId w:val="9"/>
         </w:numPr>
+        <w:rPr>
+          <w:b/>
+          <w:bCs/>
+        </w:rPr>
       </w:pPr>
       <w:r>
         <w:lastRenderedPageBreak/>
         <w:t xml:space="preserve"> </w:t>
       </w:r>
-      <w:bookmarkStart w:id="2" w:name="_Toc164716705"/>
-      <w:r>
+      <w:bookmarkStart w:id="2" w:name="_Toc164787531"/>
+      <w:r>
+        <w:rPr>
+          <w:b/>
+          <w:bCs/>
+        </w:rPr>
         <w:t>Vloge</w:t>
       </w:r>
       <w:bookmarkEnd w:id="2"/>
       <w:r>
+        <w:rPr>
+          <w:b/>
+          <w:bCs/>
+        </w:rPr>
         <w:t xml:space="preserve"> </w:t>
       </w:r>
     </w:p>
@@ -2219,16 +2220,49 @@
           <w:ilvl w:val="0"/>
           <w:numId w:val="9"/>
         </w:numPr>
-      </w:pPr>
-      <w:r>
+        <w:sectPr>
+          <w:footerReference w:type="default" r:id="rId11"/>
+          <w:pgSz w:w="11906" w:h="16838"/>
+          <w:pgMar w:top="1440" w:right="1440" w:bottom="1440" w:left="1440" w:header="720" w:footer="720" w:gutter="0"/>
+          <w:pgNumType w:start="1"/>
+          <w:cols w:space="708"/>
+          <w:docGrid w:linePitch="299"/>
+        </w:sectPr>
+      </w:pPr>
+    </w:p>
+    <w:p>
+      <w:pPr>
+        <w:pStyle w:val="Naslov1"/>
+        <w:numPr>
+          <w:ilvl w:val="0"/>
+          <w:numId w:val="9"/>
+        </w:numPr>
+        <w:rPr>
+          <w:b/>
+          <w:bCs/>
+        </w:rPr>
+      </w:pPr>
+      <w:r>
+        <w:rPr>
+          <w:b/>
+          <w:bCs/>
+        </w:rPr>
         <w:lastRenderedPageBreak/>
         <w:t xml:space="preserve"> </w:t>
       </w:r>
-      <w:bookmarkStart w:id="3" w:name="_Toc164716706"/>
-      <w:r>
+      <w:bookmarkStart w:id="3" w:name="_Toc164787532"/>
+      <w:r>
+        <w:rPr>
+          <w:b/>
+          <w:bCs/>
+        </w:rPr>
         <w:t>Projektni pla</w:t>
       </w:r>
       <w:r>
+        <w:rPr>
+          <w:b/>
+          <w:bCs/>
+        </w:rPr>
         <w:t>n</w:t>
       </w:r>
       <w:bookmarkEnd w:id="3"/>
@@ -2238,220 +2272,111 @@
         <w:pStyle w:val="Naslov2"/>
         <w:numPr>
           <w:ilvl w:val="1"/>
-          <w:numId w:val="11"/>
+          <w:numId w:val="16"/>
         </w:numPr>
-      </w:pPr>
-      <w:bookmarkStart w:id="4" w:name="_Toc164716707"/>
-      <w:proofErr w:type="spellStart"/>
-      <w:r>
-        <w:t>Ganttov</w:t>
-      </w:r>
-      <w:proofErr w:type="spellEnd"/>
-      <w:r>
-        <w:t xml:space="preserve"> diagram z določenimi fazami projekta</w:t>
-      </w:r>
-      <w:bookmarkEnd w:id="4"/>
-    </w:p>
-    <w:p>
-      <w:pPr>
-        <w:rPr>
-          <w:rFonts w:asciiTheme="majorHAnsi" w:hAnsiTheme="majorHAnsi" w:cstheme="majorHAnsi"/>
-          <w:sz w:val="24"/>
-          <w:szCs w:val="24"/>
-        </w:rPr>
-      </w:pPr>
-    </w:p>
-    <w:p>
-      <w:pPr>
-        <w:ind w:left="1440"/>
-        <w:rPr>
-          <w:rFonts w:asciiTheme="majorHAnsi" w:hAnsiTheme="majorHAnsi" w:cstheme="majorHAnsi"/>
-          <w:sz w:val="24"/>
-          <w:szCs w:val="24"/>
-        </w:rPr>
-      </w:pPr>
-      <w:r>
-        <w:rPr>
-          <w:rFonts w:asciiTheme="majorHAnsi" w:hAnsiTheme="majorHAnsi" w:cstheme="majorHAnsi"/>
-          <w:sz w:val="24"/>
-          <w:szCs w:val="24"/>
-        </w:rPr>
-        <w:t xml:space="preserve">Z </w:t>
-      </w:r>
-      <w:proofErr w:type="spellStart"/>
-      <w:r>
-        <w:rPr>
-          <w:rFonts w:asciiTheme="majorHAnsi" w:hAnsiTheme="majorHAnsi" w:cstheme="majorHAnsi"/>
-          <w:sz w:val="24"/>
-          <w:szCs w:val="24"/>
-        </w:rPr>
-        <w:t>Gantovim</w:t>
-      </w:r>
-      <w:proofErr w:type="spellEnd"/>
-      <w:r>
-        <w:rPr>
-          <w:rFonts w:asciiTheme="majorHAnsi" w:hAnsiTheme="majorHAnsi" w:cstheme="majorHAnsi"/>
-          <w:sz w:val="24"/>
-          <w:szCs w:val="24"/>
-        </w:rPr>
-        <w:t xml:space="preserve"> diagramom prikažemo približen načrt časovnega in stroškovnega plana ter zaporedja izvajanja aktivnosti. Omogoča nam jasen pregled nad trenutnim stanjem projekta, glede na zastavljeno </w:t>
-      </w:r>
-      <w:proofErr w:type="spellStart"/>
-      <w:r>
-        <w:rPr>
-          <w:rFonts w:asciiTheme="majorHAnsi" w:hAnsiTheme="majorHAnsi" w:cstheme="majorHAnsi"/>
-          <w:sz w:val="24"/>
-          <w:szCs w:val="24"/>
-        </w:rPr>
-        <w:t>časovnico</w:t>
-      </w:r>
-      <w:proofErr w:type="spellEnd"/>
-      <w:r>
-        <w:rPr>
-          <w:rFonts w:asciiTheme="majorHAnsi" w:hAnsiTheme="majorHAnsi" w:cstheme="majorHAnsi"/>
-          <w:sz w:val="24"/>
-          <w:szCs w:val="24"/>
-        </w:rPr>
-        <w:t>.</w:t>
-      </w:r>
-      <w:r>
-        <w:rPr>
-          <w:rFonts w:asciiTheme="majorHAnsi" w:hAnsiTheme="majorHAnsi" w:cstheme="majorHAnsi"/>
-          <w:sz w:val="24"/>
-          <w:szCs w:val="24"/>
-        </w:rPr>
-        <w:t xml:space="preserve"> </w:t>
-      </w:r>
-    </w:p>
-    <w:p>
-      <w:pPr>
-        <w:ind w:left="1440"/>
-        <w:rPr>
-          <w:rFonts w:asciiTheme="majorHAnsi" w:hAnsiTheme="majorHAnsi" w:cstheme="majorHAnsi"/>
-          <w:sz w:val="24"/>
-          <w:szCs w:val="24"/>
-        </w:rPr>
-      </w:pPr>
-    </w:p>
-    <w:p>
-      <w:pPr>
-        <w:ind w:left="1440"/>
-        <w:rPr>
-          <w:rFonts w:asciiTheme="majorHAnsi" w:hAnsiTheme="majorHAnsi" w:cstheme="majorHAnsi"/>
-          <w:sz w:val="24"/>
-          <w:szCs w:val="24"/>
-        </w:rPr>
-      </w:pPr>
-      <w:r>
-        <w:rPr>
-          <w:rFonts w:asciiTheme="majorHAnsi" w:hAnsiTheme="majorHAnsi" w:cstheme="majorHAnsi"/>
-          <w:sz w:val="24"/>
-          <w:szCs w:val="24"/>
-        </w:rPr>
-        <w:t>Aktivnosti so predstavljene z vrsticami, ki po padajočem vrstnem redu predstavljajo kronološko zaporedje aktivnosti. Aktivnosti so razporejene v faze, ki vsebujejo njej smiselne aktivnosti, ki morajo biti dokončano za uspešno zaključitev vsake faze.</w:t>
-      </w:r>
-    </w:p>
-    <w:p>
-      <w:pPr>
-        <w:ind w:left="1440"/>
-        <w:rPr>
-          <w:rFonts w:asciiTheme="majorHAnsi" w:hAnsiTheme="majorHAnsi" w:cstheme="majorHAnsi"/>
-          <w:sz w:val="24"/>
-          <w:szCs w:val="24"/>
-        </w:rPr>
-      </w:pPr>
-    </w:p>
-    <w:p>
-      <w:pPr>
-        <w:ind w:left="1440"/>
-        <w:rPr>
-          <w:rFonts w:asciiTheme="majorHAnsi" w:hAnsiTheme="majorHAnsi" w:cstheme="majorHAnsi"/>
+        <w:rPr>
           <w:b/>
           <w:bCs/>
-          <w:i/>
-          <w:iCs/>
-          <w:sz w:val="24"/>
-          <w:szCs w:val="24"/>
-          <w:u w:val="single"/>
-        </w:rPr>
-      </w:pPr>
-      <w:r>
-        <w:rPr>
-          <w:rFonts w:asciiTheme="majorHAnsi" w:hAnsiTheme="majorHAnsi" w:cstheme="majorHAnsi"/>
+        </w:rPr>
+      </w:pPr>
+      <w:bookmarkStart w:id="4" w:name="_Toc164787533"/>
+      <w:proofErr w:type="spellStart"/>
+      <w:r>
+        <w:rPr>
           <w:b/>
           <w:bCs/>
-          <w:i/>
-          <w:iCs/>
-          <w:sz w:val="24"/>
-          <w:szCs w:val="24"/>
-          <w:u w:val="single"/>
-        </w:rPr>
-        <w:t xml:space="preserve">Slika </w:t>
-      </w:r>
-      <w:proofErr w:type="spellStart"/>
-      <w:r>
-        <w:rPr>
-          <w:rFonts w:asciiTheme="majorHAnsi" w:hAnsiTheme="majorHAnsi" w:cstheme="majorHAnsi"/>
+        </w:rPr>
+        <w:t>Ganttov</w:t>
+      </w:r>
+      <w:proofErr w:type="spellEnd"/>
+      <w:r>
+        <w:rPr>
           <w:b/>
           <w:bCs/>
-          <w:i/>
-          <w:iCs/>
-          <w:sz w:val="24"/>
-          <w:szCs w:val="24"/>
-          <w:u w:val="single"/>
-        </w:rPr>
-        <w:t>Ganttovega</w:t>
+        </w:rPr>
+        <w:t xml:space="preserve"> diagram z določenimi fazami projekta</w:t>
+      </w:r>
+      <w:bookmarkEnd w:id="4"/>
+    </w:p>
+    <w:p>
+      <w:pPr>
+        <w:rPr>
+          <w:rFonts w:asciiTheme="majorHAnsi" w:hAnsiTheme="majorHAnsi" w:cstheme="majorHAnsi"/>
+          <w:sz w:val="24"/>
+          <w:szCs w:val="24"/>
+        </w:rPr>
+      </w:pPr>
+    </w:p>
+    <w:p>
+      <w:pPr>
+        <w:ind w:left="1440"/>
+        <w:rPr>
+          <w:rFonts w:asciiTheme="majorHAnsi" w:hAnsiTheme="majorHAnsi" w:cstheme="majorHAnsi"/>
+          <w:sz w:val="24"/>
+          <w:szCs w:val="24"/>
+        </w:rPr>
+      </w:pPr>
+      <w:r>
+        <w:rPr>
+          <w:rFonts w:asciiTheme="majorHAnsi" w:hAnsiTheme="majorHAnsi" w:cstheme="majorHAnsi"/>
+          <w:sz w:val="24"/>
+          <w:szCs w:val="24"/>
+        </w:rPr>
+        <w:t xml:space="preserve">Z </w:t>
+      </w:r>
+      <w:proofErr w:type="spellStart"/>
+      <w:r>
+        <w:rPr>
+          <w:rFonts w:asciiTheme="majorHAnsi" w:hAnsiTheme="majorHAnsi" w:cstheme="majorHAnsi"/>
+          <w:sz w:val="24"/>
+          <w:szCs w:val="24"/>
+        </w:rPr>
+        <w:t>Gantovim</w:t>
       </w:r>
       <w:proofErr w:type="spellEnd"/>
       <w:r>
         <w:rPr>
           <w:rFonts w:asciiTheme="majorHAnsi" w:hAnsiTheme="majorHAnsi" w:cstheme="majorHAnsi"/>
-          <w:b/>
-          <w:bCs/>
-          <w:i/>
-          <w:iCs/>
-          <w:sz w:val="24"/>
-          <w:szCs w:val="24"/>
-          <w:u w:val="single"/>
-        </w:rPr>
-        <w:t xml:space="preserve"> diagrama</w:t>
-      </w:r>
-    </w:p>
-    <w:p>
-      <w:pPr>
-        <w:rPr>
-          <w:rFonts w:asciiTheme="majorHAnsi" w:hAnsiTheme="majorHAnsi" w:cstheme="majorHAnsi"/>
-          <w:sz w:val="24"/>
-          <w:szCs w:val="24"/>
-        </w:rPr>
-      </w:pPr>
-      <w:r>
-        <w:rPr>
-          <w:rFonts w:asciiTheme="majorHAnsi" w:hAnsiTheme="majorHAnsi" w:cstheme="majorHAnsi"/>
-          <w:sz w:val="24"/>
-          <w:szCs w:val="24"/>
-        </w:rPr>
-        <w:br w:type="page"/>
-      </w:r>
-    </w:p>
-    <w:p>
-      <w:pPr>
-        <w:pStyle w:val="Naslov2"/>
-        <w:numPr>
-          <w:ilvl w:val="1"/>
-          <w:numId w:val="11"/>
-        </w:numPr>
-      </w:pPr>
-      <w:bookmarkStart w:id="5" w:name="_Toc164716708"/>
-      <w:r>
-        <w:lastRenderedPageBreak/>
-        <w:t>Strukturni diagram izdelkov</w:t>
-      </w:r>
-      <w:bookmarkEnd w:id="5"/>
+          <w:sz w:val="24"/>
+          <w:szCs w:val="24"/>
+        </w:rPr>
+        <w:t xml:space="preserve"> diagramom prikažemo približen načrt časovnega in stroškovnega plana ter zaporedja izvajanja aktivnosti. Omogoča nam jasen pregled nad trenutnim stanjem projekta, glede na zastavljeno </w:t>
+      </w:r>
+      <w:proofErr w:type="spellStart"/>
+      <w:r>
+        <w:rPr>
+          <w:rFonts w:asciiTheme="majorHAnsi" w:hAnsiTheme="majorHAnsi" w:cstheme="majorHAnsi"/>
+          <w:sz w:val="24"/>
+          <w:szCs w:val="24"/>
+        </w:rPr>
+        <w:t>časovnico</w:t>
+      </w:r>
+      <w:proofErr w:type="spellEnd"/>
+      <w:r>
+        <w:rPr>
+          <w:rFonts w:asciiTheme="majorHAnsi" w:hAnsiTheme="majorHAnsi" w:cstheme="majorHAnsi"/>
+          <w:sz w:val="24"/>
+          <w:szCs w:val="24"/>
+        </w:rPr>
+        <w:t>.</w:t>
+      </w:r>
+      <w:r>
+        <w:rPr>
+          <w:rFonts w:asciiTheme="majorHAnsi" w:hAnsiTheme="majorHAnsi" w:cstheme="majorHAnsi"/>
+          <w:sz w:val="24"/>
+          <w:szCs w:val="24"/>
+        </w:rPr>
+        <w:t xml:space="preserve"> </w:t>
+      </w:r>
     </w:p>
     <w:p>
       <w:pPr>
         <w:ind w:left="1440"/>
+        <w:rPr>
+          <w:rFonts w:asciiTheme="majorHAnsi" w:hAnsiTheme="majorHAnsi" w:cstheme="majorHAnsi"/>
+          <w:sz w:val="24"/>
+          <w:szCs w:val="24"/>
+        </w:rPr>
       </w:pPr>
     </w:p>
     <w:p>
@@ -2469,45 +2394,51 @@
           <w:sz w:val="24"/>
           <w:szCs w:val="24"/>
         </w:rPr>
-        <w:t>Strukturni diagram izdelkov (kratica SDI) je način za lahek prikaz vseh izdelkov, ki bodo nastali med ali po izpeljavi projekta. Vključeni so vsi izdelki, ki se predajo stranki skupaj s celotnim projektom</w:t>
-      </w:r>
-      <w:r>
-        <w:rPr>
-          <w:rFonts w:asciiTheme="majorHAnsi" w:hAnsiTheme="majorHAnsi" w:cstheme="majorHAnsi"/>
-          <w:sz w:val="24"/>
-          <w:szCs w:val="24"/>
-        </w:rPr>
-        <w:t>.</w:t>
-      </w:r>
-    </w:p>
-    <w:p>
-      <w:pPr>
-        <w:rPr>
-          <w:rFonts w:asciiTheme="majorHAnsi" w:hAnsiTheme="majorHAnsi" w:cstheme="majorHAnsi"/>
-          <w:sz w:val="24"/>
-          <w:szCs w:val="24"/>
-        </w:rPr>
-      </w:pPr>
-      <w:r>
-        <w:rPr>
-          <w:rFonts w:asciiTheme="majorHAnsi" w:hAnsiTheme="majorHAnsi" w:cstheme="majorHAnsi"/>
-          <w:noProof/>
+        <w:t>Aktivnosti so predstavljene z vrsticami, ki po padajočem vrstnem redu predstavljajo kronološko zaporedje aktivnosti. Aktivnosti so razporejene v faze, ki vsebujejo njej smiselne aktivnosti, ki morajo biti dokončano za uspešno zaključitev vsake faze.</w:t>
+      </w:r>
+    </w:p>
+    <w:p>
+      <w:pPr>
+        <w:ind w:left="1440"/>
+        <w:rPr>
+          <w:rFonts w:asciiTheme="majorHAnsi" w:hAnsiTheme="majorHAnsi" w:cstheme="majorHAnsi"/>
+          <w:sz w:val="24"/>
+          <w:szCs w:val="24"/>
+        </w:rPr>
+        <w:sectPr>
+          <w:footerReference w:type="default" r:id="rId12"/>
+          <w:pgSz w:w="16838" w:h="11906" w:orient="landscape"/>
+          <w:pgMar w:top="1440" w:right="1440" w:bottom="1440" w:left="1440" w:header="720" w:footer="720" w:gutter="0"/>
+          <w:cols w:space="708"/>
+        </w:sectPr>
+      </w:pPr>
+      <w:r>
+        <w:rPr>
+          <w:rFonts w:asciiTheme="majorHAnsi" w:hAnsiTheme="majorHAnsi" w:cstheme="majorHAnsi"/>
           <w:sz w:val="24"/>
           <w:szCs w:val="24"/>
         </w:rPr>
         <w:drawing>
-          <wp:anchor distT="0" distB="0" distL="114300" distR="114300" simplePos="0" relativeHeight="251661312" behindDoc="1" locked="0" layoutInCell="1" allowOverlap="1" wp14:anchorId="6D951E0A" wp14:editId="0F0EEA73">
+          <wp:anchor distT="0" distB="0" distL="114300" distR="114300" simplePos="0" relativeHeight="251662336" behindDoc="1" locked="0" layoutInCell="1" allowOverlap="1" wp14:anchorId="2338E332" wp14:editId="1839E00C">
             <wp:simplePos x="0" y="0"/>
-            <wp:positionH relativeFrom="column">
-              <wp:posOffset>-738422</wp:posOffset>
+            <wp:positionH relativeFrom="margin">
+              <wp:align>center</wp:align>
             </wp:positionH>
             <wp:positionV relativeFrom="paragraph">
-              <wp:posOffset>361619</wp:posOffset>
+              <wp:posOffset>572135</wp:posOffset>
             </wp:positionV>
-            <wp:extent cx="7270750" cy="2576195"/>
-            <wp:effectExtent l="0" t="0" r="6350" b="0"/>
-            <wp:wrapSquare wrapText="bothSides"/>
-            <wp:docPr id="1693371688" name="Slika 1" descr="Slika, ki vsebuje besede posnetek zaslona, kvadrat, pravokotnik, oblikovanje&#10;&#10;Opis je samodejno ustvarjen"/>
+            <wp:extent cx="10095865" cy="2047875"/>
+            <wp:effectExtent l="0" t="0" r="635" b="9525"/>
+            <wp:wrapTight wrapText="bothSides">
+              <wp:wrapPolygon edited="0">
+                <wp:start x="0" y="0"/>
+                <wp:lineTo x="0" y="21500"/>
+                <wp:lineTo x="21561" y="21500"/>
+                <wp:lineTo x="21561" y="0"/>
+                <wp:lineTo x="0" y="0"/>
+              </wp:wrapPolygon>
+            </wp:wrapTight>
+            <wp:docPr id="1816413905" name="Slika 1"/>
             <wp:cNvGraphicFramePr>
               <a:graphicFrameLocks xmlns:a="http://schemas.openxmlformats.org/drawingml/2006/main" noChangeAspect="1"/>
             </wp:cNvGraphicFramePr>
@@ -2515,11 +2446,11 @@
               <a:graphicData uri="http://schemas.openxmlformats.org/drawingml/2006/picture">
                 <pic:pic xmlns:pic="http://schemas.openxmlformats.org/drawingml/2006/picture">
                   <pic:nvPicPr>
-                    <pic:cNvPr id="1693371688" name="Slika 1" descr="Slika, ki vsebuje besede posnetek zaslona, kvadrat, pravokotnik, oblikovanje&#10;&#10;Opis je samodejno ustvarjen"/>
+                    <pic:cNvPr id="1816413905" name=""/>
                     <pic:cNvPicPr/>
                   </pic:nvPicPr>
                   <pic:blipFill>
-                    <a:blip r:embed="rId11" cstate="print">
+                    <a:blip r:embed="rId13" cstate="print">
                       <a:extLst>
                         <a:ext uri="{28A0092B-C50C-407E-A947-70E740481C1C}">
                           <a14:useLocalDpi xmlns:a14="http://schemas.microsoft.com/office/drawing/2010/main" val="0"/>
@@ -2533,7 +2464,7 @@
                   <pic:spPr>
                     <a:xfrm>
                       <a:off x="0" y="0"/>
-                      <a:ext cx="7270750" cy="2576195"/>
+                      <a:ext cx="10095865" cy="2047875"/>
                     </a:xfrm>
                     <a:prstGeom prst="rect">
                       <a:avLst/>
@@ -2551,25 +2482,167 @@
           </wp:anchor>
         </w:drawing>
       </w:r>
-      <w:r>
-        <w:rPr>
-          <w:rFonts w:asciiTheme="majorHAnsi" w:hAnsiTheme="majorHAnsi" w:cstheme="majorHAnsi"/>
-          <w:sz w:val="24"/>
-          <w:szCs w:val="24"/>
-        </w:rPr>
-        <w:br w:type="page"/>
-      </w:r>
     </w:p>
     <w:p>
       <w:pPr>
         <w:pStyle w:val="Naslov2"/>
         <w:numPr>
           <w:ilvl w:val="1"/>
-          <w:numId w:val="11"/>
+          <w:numId w:val="16"/>
         </w:numPr>
-      </w:pPr>
-      <w:bookmarkStart w:id="6" w:name="_Toc164716709"/>
-      <w:r>
+        <w:rPr>
+          <w:b/>
+          <w:bCs/>
+        </w:rPr>
+      </w:pPr>
+      <w:bookmarkStart w:id="5" w:name="_Toc164787534"/>
+      <w:r>
+        <w:rPr>
+          <w:b/>
+          <w:bCs/>
+        </w:rPr>
+        <w:lastRenderedPageBreak/>
+        <w:t>Strukturni diagram izdelkov</w:t>
+      </w:r>
+      <w:bookmarkEnd w:id="5"/>
+    </w:p>
+    <w:p>
+      <w:pPr>
+        <w:ind w:left="1440"/>
+      </w:pPr>
+    </w:p>
+    <w:p>
+      <w:pPr>
+        <w:ind w:left="1440"/>
+        <w:rPr>
+          <w:rFonts w:asciiTheme="majorHAnsi" w:hAnsiTheme="majorHAnsi" w:cstheme="majorHAnsi"/>
+          <w:sz w:val="24"/>
+          <w:szCs w:val="24"/>
+        </w:rPr>
+      </w:pPr>
+      <w:r>
+        <w:rPr>
+          <w:rFonts w:asciiTheme="majorHAnsi" w:hAnsiTheme="majorHAnsi" w:cstheme="majorHAnsi"/>
+          <w:sz w:val="24"/>
+          <w:szCs w:val="24"/>
+        </w:rPr>
+        <w:t>Strukturni diagram izdelkov (kratica SDI) je način za lahek prikaz vseh izdelkov, ki bodo nastali med ali po izpeljavi projekta. Vključeni so vsi izdelki, ki se predajo stranki skupaj s celotnim projektom</w:t>
+      </w:r>
+      <w:r>
+        <w:rPr>
+          <w:rFonts w:asciiTheme="majorHAnsi" w:hAnsiTheme="majorHAnsi" w:cstheme="majorHAnsi"/>
+          <w:sz w:val="24"/>
+          <w:szCs w:val="24"/>
+        </w:rPr>
+        <w:t>.</w:t>
+      </w:r>
+    </w:p>
+    <w:p>
+      <w:pPr>
+        <w:ind w:left="1440"/>
+        <w:rPr>
+          <w:rFonts w:asciiTheme="majorHAnsi" w:hAnsiTheme="majorHAnsi" w:cstheme="majorHAnsi"/>
+          <w:sz w:val="24"/>
+          <w:szCs w:val="24"/>
+        </w:rPr>
+      </w:pPr>
+      <w:r>
+        <w:rPr>
+          <w:rFonts w:asciiTheme="majorHAnsi" w:hAnsiTheme="majorHAnsi" w:cstheme="majorHAnsi"/>
+          <w:noProof/>
+          <w:sz w:val="24"/>
+          <w:szCs w:val="24"/>
+        </w:rPr>
+        <w:drawing>
+          <wp:anchor distT="0" distB="0" distL="114300" distR="114300" simplePos="0" relativeHeight="251661312" behindDoc="1" locked="0" layoutInCell="1" allowOverlap="1" wp14:anchorId="6D951E0A" wp14:editId="435BB25B">
+            <wp:simplePos x="0" y="0"/>
+            <wp:positionH relativeFrom="margin">
+              <wp:align>center</wp:align>
+            </wp:positionH>
+            <wp:positionV relativeFrom="paragraph">
+              <wp:posOffset>452755</wp:posOffset>
+            </wp:positionV>
+            <wp:extent cx="10295890" cy="3648075"/>
+            <wp:effectExtent l="0" t="0" r="0" b="9525"/>
+            <wp:wrapSquare wrapText="bothSides"/>
+            <wp:docPr id="1693371688" name="Slika 1" descr="Slika, ki vsebuje besede posnetek zaslona, kvadrat, pravokotnik, oblikovanje&#10;&#10;Opis je samodejno ustvarjen"/>
+            <wp:cNvGraphicFramePr>
+              <a:graphicFrameLocks xmlns:a="http://schemas.openxmlformats.org/drawingml/2006/main" noChangeAspect="1"/>
+            </wp:cNvGraphicFramePr>
+            <a:graphic xmlns:a="http://schemas.openxmlformats.org/drawingml/2006/main">
+              <a:graphicData uri="http://schemas.openxmlformats.org/drawingml/2006/picture">
+                <pic:pic xmlns:pic="http://schemas.openxmlformats.org/drawingml/2006/picture">
+                  <pic:nvPicPr>
+                    <pic:cNvPr id="1693371688" name="Slika 1" descr="Slika, ki vsebuje besede posnetek zaslona, kvadrat, pravokotnik, oblikovanje&#10;&#10;Opis je samodejno ustvarjen"/>
+                    <pic:cNvPicPr/>
+                  </pic:nvPicPr>
+                  <pic:blipFill>
+                    <a:blip r:embed="rId14" cstate="print">
+                      <a:extLst>
+                        <a:ext uri="{28A0092B-C50C-407E-A947-70E740481C1C}">
+                          <a14:useLocalDpi xmlns:a14="http://schemas.microsoft.com/office/drawing/2010/main" val="0"/>
+                        </a:ext>
+                      </a:extLst>
+                    </a:blip>
+                    <a:stretch>
+                      <a:fillRect/>
+                    </a:stretch>
+                  </pic:blipFill>
+                  <pic:spPr>
+                    <a:xfrm>
+                      <a:off x="0" y="0"/>
+                      <a:ext cx="10295890" cy="3648075"/>
+                    </a:xfrm>
+                    <a:prstGeom prst="rect">
+                      <a:avLst/>
+                    </a:prstGeom>
+                  </pic:spPr>
+                </pic:pic>
+              </a:graphicData>
+            </a:graphic>
+            <wp14:sizeRelH relativeFrom="margin">
+              <wp14:pctWidth>0</wp14:pctWidth>
+            </wp14:sizeRelH>
+            <wp14:sizeRelV relativeFrom="margin">
+              <wp14:pctHeight>0</wp14:pctHeight>
+            </wp14:sizeRelV>
+          </wp:anchor>
+        </w:drawing>
+      </w:r>
+    </w:p>
+    <w:p>
+      <w:pPr>
+        <w:rPr>
+          <w:rFonts w:asciiTheme="majorHAnsi" w:hAnsiTheme="majorHAnsi" w:cstheme="majorHAnsi"/>
+          <w:sz w:val="24"/>
+          <w:szCs w:val="24"/>
+        </w:rPr>
+        <w:sectPr>
+          <w:footerReference w:type="default" r:id="rId15"/>
+          <w:pgSz w:w="16838" w:h="11906" w:orient="landscape"/>
+          <w:pgMar w:top="1440" w:right="1440" w:bottom="1440" w:left="1440" w:header="720" w:footer="720" w:gutter="0"/>
+          <w:cols w:space="708"/>
+        </w:sectPr>
+      </w:pPr>
+    </w:p>
+    <w:p>
+      <w:pPr>
+        <w:pStyle w:val="Naslov2"/>
+        <w:numPr>
+          <w:ilvl w:val="1"/>
+          <w:numId w:val="16"/>
+        </w:numPr>
+        <w:rPr>
+          <w:b/>
+          <w:bCs/>
+        </w:rPr>
+      </w:pPr>
+      <w:bookmarkStart w:id="6" w:name="_Toc164787535"/>
+      <w:r>
+        <w:rPr>
+          <w:b/>
+          <w:bCs/>
+        </w:rPr>
         <w:lastRenderedPageBreak/>
         <w:t>Kritična pot</w:t>
       </w:r>
@@ -2662,25 +2735,28 @@
         <w:pStyle w:val="Naslov2"/>
         <w:numPr>
           <w:ilvl w:val="1"/>
-          <w:numId w:val="11"/>
+          <w:numId w:val="16"/>
         </w:numPr>
-      </w:pPr>
-      <w:bookmarkStart w:id="7" w:name="_Toc164716710"/>
-      <w:r>
+        <w:rPr>
+          <w:b/>
+          <w:bCs/>
+        </w:rPr>
+      </w:pPr>
+      <w:bookmarkStart w:id="7" w:name="_Toc164787536"/>
+      <w:r>
+        <w:rPr>
+          <w:b/>
+          <w:bCs/>
+        </w:rPr>
         <w:lastRenderedPageBreak/>
-        <w:t>Dovoljen</w:t>
-      </w:r>
-      <w:r>
-        <w:t>a časovna</w:t>
-      </w:r>
-      <w:r>
-        <w:t xml:space="preserve"> toleranc</w:t>
-      </w:r>
-      <w:r>
-        <w:t>a</w:t>
+        <w:t>Dovoljena časovna toleranca</w:t>
       </w:r>
       <w:bookmarkEnd w:id="7"/>
       <w:r>
+        <w:rPr>
+          <w:b/>
+          <w:bCs/>
+        </w:rPr>
         <w:t xml:space="preserve"> </w:t>
       </w:r>
     </w:p>
@@ -2833,11 +2909,19 @@
         <w:pStyle w:val="Naslov2"/>
         <w:numPr>
           <w:ilvl w:val="1"/>
-          <w:numId w:val="11"/>
+          <w:numId w:val="16"/>
         </w:numPr>
-      </w:pPr>
-      <w:bookmarkStart w:id="8" w:name="_Toc164716711"/>
-      <w:r>
+        <w:rPr>
+          <w:b/>
+          <w:bCs/>
+        </w:rPr>
+      </w:pPr>
+      <w:bookmarkStart w:id="8" w:name="_Toc164787537"/>
+      <w:r>
+        <w:rPr>
+          <w:b/>
+          <w:bCs/>
+        </w:rPr>
         <w:t>Plan upravljanja tveganja</w:t>
       </w:r>
       <w:bookmarkEnd w:id="8"/>
@@ -2884,15 +2968,27 @@
         <w:pStyle w:val="Naslov2"/>
         <w:numPr>
           <w:ilvl w:val="1"/>
-          <w:numId w:val="11"/>
+          <w:numId w:val="16"/>
         </w:numPr>
-      </w:pPr>
-      <w:bookmarkStart w:id="9" w:name="_Toc164716712"/>
-      <w:r>
+        <w:rPr>
+          <w:b/>
+          <w:bCs/>
+        </w:rPr>
+      </w:pPr>
+      <w:bookmarkStart w:id="9" w:name="_Toc164787538"/>
+      <w:r>
+        <w:rPr>
+          <w:b/>
+          <w:bCs/>
+        </w:rPr>
         <w:t>Plan kakovosti</w:t>
       </w:r>
       <w:bookmarkEnd w:id="9"/>
       <w:r>
+        <w:rPr>
+          <w:b/>
+          <w:bCs/>
+        </w:rPr>
         <w:t xml:space="preserve"> </w:t>
       </w:r>
     </w:p>
@@ -2945,11 +3041,19 @@
         <w:pStyle w:val="Naslov2"/>
         <w:numPr>
           <w:ilvl w:val="1"/>
-          <w:numId w:val="11"/>
+          <w:numId w:val="16"/>
         </w:numPr>
-      </w:pPr>
-      <w:bookmarkStart w:id="10" w:name="_Toc164716713"/>
-      <w:r>
+        <w:rPr>
+          <w:b/>
+          <w:bCs/>
+        </w:rPr>
+      </w:pPr>
+      <w:bookmarkStart w:id="10" w:name="_Toc164787539"/>
+      <w:r>
+        <w:rPr>
+          <w:b/>
+          <w:bCs/>
+        </w:rPr>
         <w:t>Komunikacijski plan</w:t>
       </w:r>
       <w:bookmarkEnd w:id="10"/>
@@ -2987,10 +3091,9 @@
       </w:pPr>
     </w:p>
     <w:sectPr>
-      <w:footerReference w:type="default" r:id="rId12"/>
+      <w:footerReference w:type="default" r:id="rId16"/>
       <w:pgSz w:w="11906" w:h="16838"/>
       <w:pgMar w:top="1440" w:right="1440" w:bottom="1440" w:left="1440" w:header="720" w:footer="720" w:gutter="0"/>
-      <w:pgNumType w:start="1"/>
       <w:cols w:space="708"/>
     </w:sectPr>
   </w:body>
@@ -2998,7 +3101,7 @@
 </file>
 
 <file path=word/endnotes.xml><?xml version="1.0" encoding="utf-8"?>
-<w:endnotes xmlns:wpc="http://schemas.microsoft.com/office/word/2010/wordprocessingCanvas" xmlns:cx="http://schemas.microsoft.com/office/drawing/2014/chartex" xmlns:cx1="http://schemas.microsoft.com/office/drawing/2015/9/8/chartex" xmlns:cx2="http://schemas.microsoft.com/office/drawing/2015/10/21/chartex" xmlns:cx3="http://schemas.microsoft.com/office/drawing/2016/5/9/chartex" xmlns:cx4="http://schemas.microsoft.com/office/drawing/2016/5/10/chartex" xmlns:cx5="http://schemas.microsoft.com/office/drawing/2016/5/11/chartex" xmlns:cx6="http://schemas.microsoft.com/office/drawing/2016/5/12/chartex" xmlns:cx7="http://schemas.microsoft.com/office/drawing/2016/5/13/chartex" xmlns:cx8="http://schemas.microsoft.com/office/drawing/2016/5/14/chartex" xmlns:mc="http://schemas.openxmlformats.org/markup-compatibility/2006" xmlns:aink="http://schemas.microsoft.com/office/drawing/2016/ink" xmlns:am3d="http://schemas.microsoft.com/office/drawing/2017/model3d" xmlns:o="urn:schemas-microsoft-com:office:office" xmlns:oel="http://schemas.microsoft.com/office/2019/extlst" xmlns:r="http://schemas.openxmlformats.org/officeDocument/2006/relationships" xmlns:m="http://schemas.openxmlformats.org/officeDocument/2006/math" xmlns:v="urn:schemas-microsoft-com:vml" xmlns:wp14="http://schemas.microsoft.com/office/word/2010/wordprocessingDrawing" xmlns:wp="http://schemas.openxmlformats.org/drawingml/2006/wordprocessingDrawing" xmlns:w10="urn:schemas-microsoft-com:office:word" xmlns:w="http://schemas.openxmlformats.org/wordprocessingml/2006/main" xmlns:w14="http://schemas.microsoft.com/office/word/2010/wordml" xmlns:w15="http://schemas.microsoft.com/office/word/2012/wordml" xmlns:w16cex="http://schemas.microsoft.com/office/word/2018/wordml/cex" xmlns:w16cid="http://schemas.microsoft.com/office/word/2016/wordml/cid" xmlns:w16="http://schemas.microsoft.com/office/word/2018/wordml" xmlns:w16sdtdh="http://schemas.microsoft.com/office/word/2020/wordml/sdtdatahash" xmlns:w16se="http://schemas.microsoft.com/office/word/2015/wordml/symex" xmlns:wpg="http://schemas.microsoft.com/office/word/2010/wordprocessingGroup" xmlns:wpi="http://schemas.microsoft.com/office/word/2010/wordprocessingInk" xmlns:wne="http://schemas.microsoft.com/office/word/2006/wordml" xmlns:wps="http://schemas.microsoft.com/office/word/2010/wordprocessingShape" mc:Ignorable="w14 w15 w16se w16cid w16 w16cex w16sdtdh wp14">
+<w:endnotes xmlns:wpc="http://schemas.microsoft.com/office/word/2010/wordprocessingCanvas" xmlns:cx="http://schemas.microsoft.com/office/drawing/2014/chartex" xmlns:cx1="http://schemas.microsoft.com/office/drawing/2015/9/8/chartex" xmlns:cx2="http://schemas.microsoft.com/office/drawing/2015/10/21/chartex" xmlns:cx3="http://schemas.microsoft.com/office/drawing/2016/5/9/chartex" xmlns:cx4="http://schemas.microsoft.com/office/drawing/2016/5/10/chartex" xmlns:cx5="http://schemas.microsoft.com/office/drawing/2016/5/11/chartex" xmlns:cx6="http://schemas.microsoft.com/office/drawing/2016/5/12/chartex" xmlns:cx7="http://schemas.microsoft.com/office/drawing/2016/5/13/chartex" xmlns:cx8="http://schemas.microsoft.com/office/drawing/2016/5/14/chartex" xmlns:mc="http://schemas.openxmlformats.org/markup-compatibility/2006" xmlns:aink="http://schemas.microsoft.com/office/drawing/2016/ink" xmlns:am3d="http://schemas.microsoft.com/office/drawing/2017/model3d" xmlns:o="urn:schemas-microsoft-com:office:office" xmlns:oel="http://schemas.microsoft.com/office/2019/extlst" xmlns:r="http://schemas.openxmlformats.org/officeDocument/2006/relationships" xmlns:m="http://schemas.openxmlformats.org/officeDocument/2006/math" xmlns:v="urn:schemas-microsoft-com:vml" xmlns:wp14="http://schemas.microsoft.com/office/word/2010/wordprocessingDrawing" xmlns:wp="http://schemas.openxmlformats.org/drawingml/2006/wordprocessingDrawing" xmlns:w10="urn:schemas-microsoft-com:office:word" xmlns:w="http://schemas.openxmlformats.org/wordprocessingml/2006/main" xmlns:w14="http://schemas.microsoft.com/office/word/2010/wordml" xmlns:w15="http://schemas.microsoft.com/office/word/2012/wordml" xmlns:w16cex="http://schemas.microsoft.com/office/word/2018/wordml/cex" xmlns:w16cid="http://schemas.microsoft.com/office/word/2016/wordml/cid" xmlns:w16="http://schemas.microsoft.com/office/word/2018/wordml" xmlns:w16du="http://schemas.microsoft.com/office/word/2023/wordml/word16du" xmlns:w16sdtdh="http://schemas.microsoft.com/office/word/2020/wordml/sdtdatahash" xmlns:w16se="http://schemas.microsoft.com/office/word/2015/wordml/symex" xmlns:wpg="http://schemas.microsoft.com/office/word/2010/wordprocessingGroup" xmlns:wpi="http://schemas.microsoft.com/office/word/2010/wordprocessingInk" xmlns:wne="http://schemas.microsoft.com/office/word/2006/wordml" xmlns:wps="http://schemas.microsoft.com/office/word/2010/wordprocessingShape" mc:Ignorable="w14 w15 w16se w16cid w16 w16cex w16sdtdh w16du wp14">
   <w:endnote w:type="separator" w:id="-1">
     <w:p>
       <w:pPr>
@@ -3023,7 +3126,7 @@
 </file>
 
 <file path=word/footer1.xml><?xml version="1.0" encoding="utf-8"?>
-<w:ftr xmlns:wpc="http://schemas.microsoft.com/office/word/2010/wordprocessingCanvas" xmlns:cx="http://schemas.microsoft.com/office/drawing/2014/chartex" xmlns:cx1="http://schemas.microsoft.com/office/drawing/2015/9/8/chartex" xmlns:cx2="http://schemas.microsoft.com/office/drawing/2015/10/21/chartex" xmlns:cx3="http://schemas.microsoft.com/office/drawing/2016/5/9/chartex" xmlns:cx4="http://schemas.microsoft.com/office/drawing/2016/5/10/chartex" xmlns:cx5="http://schemas.microsoft.com/office/drawing/2016/5/11/chartex" xmlns:cx6="http://schemas.microsoft.com/office/drawing/2016/5/12/chartex" xmlns:cx7="http://schemas.microsoft.com/office/drawing/2016/5/13/chartex" xmlns:cx8="http://schemas.microsoft.com/office/drawing/2016/5/14/chartex" xmlns:mc="http://schemas.openxmlformats.org/markup-compatibility/2006" xmlns:aink="http://schemas.microsoft.com/office/drawing/2016/ink" xmlns:am3d="http://schemas.microsoft.com/office/drawing/2017/model3d" xmlns:o="urn:schemas-microsoft-com:office:office" xmlns:oel="http://schemas.microsoft.com/office/2019/extlst" xmlns:r="http://schemas.openxmlformats.org/officeDocument/2006/relationships" xmlns:m="http://schemas.openxmlformats.org/officeDocument/2006/math" xmlns:v="urn:schemas-microsoft-com:vml" xmlns:wp14="http://schemas.microsoft.com/office/word/2010/wordprocessingDrawing" xmlns:wp="http://schemas.openxmlformats.org/drawingml/2006/wordprocessingDrawing" xmlns:w10="urn:schemas-microsoft-com:office:word" xmlns:w="http://schemas.openxmlformats.org/wordprocessingml/2006/main" xmlns:w14="http://schemas.microsoft.com/office/word/2010/wordml" xmlns:w15="http://schemas.microsoft.com/office/word/2012/wordml" xmlns:w16cex="http://schemas.microsoft.com/office/word/2018/wordml/cex" xmlns:w16cid="http://schemas.microsoft.com/office/word/2016/wordml/cid" xmlns:w16="http://schemas.microsoft.com/office/word/2018/wordml" xmlns:w16sdtdh="http://schemas.microsoft.com/office/word/2020/wordml/sdtdatahash" xmlns:w16se="http://schemas.microsoft.com/office/word/2015/wordml/symex" xmlns:wpg="http://schemas.microsoft.com/office/word/2010/wordprocessingGroup" xmlns:wpi="http://schemas.microsoft.com/office/word/2010/wordprocessingInk" xmlns:wne="http://schemas.microsoft.com/office/word/2006/wordml" xmlns:wps="http://schemas.microsoft.com/office/word/2010/wordprocessingShape" mc:Ignorable="w14 w15 w16se w16cid w16 w16cex w16sdtdh wp14">
+<w:ftr xmlns:wpc="http://schemas.microsoft.com/office/word/2010/wordprocessingCanvas" xmlns:cx="http://schemas.microsoft.com/office/drawing/2014/chartex" xmlns:cx1="http://schemas.microsoft.com/office/drawing/2015/9/8/chartex" xmlns:cx2="http://schemas.microsoft.com/office/drawing/2015/10/21/chartex" xmlns:cx3="http://schemas.microsoft.com/office/drawing/2016/5/9/chartex" xmlns:cx4="http://schemas.microsoft.com/office/drawing/2016/5/10/chartex" xmlns:cx5="http://schemas.microsoft.com/office/drawing/2016/5/11/chartex" xmlns:cx6="http://schemas.microsoft.com/office/drawing/2016/5/12/chartex" xmlns:cx7="http://schemas.microsoft.com/office/drawing/2016/5/13/chartex" xmlns:cx8="http://schemas.microsoft.com/office/drawing/2016/5/14/chartex" xmlns:mc="http://schemas.openxmlformats.org/markup-compatibility/2006" xmlns:aink="http://schemas.microsoft.com/office/drawing/2016/ink" xmlns:am3d="http://schemas.microsoft.com/office/drawing/2017/model3d" xmlns:o="urn:schemas-microsoft-com:office:office" xmlns:oel="http://schemas.microsoft.com/office/2019/extlst" xmlns:r="http://schemas.openxmlformats.org/officeDocument/2006/relationships" xmlns:m="http://schemas.openxmlformats.org/officeDocument/2006/math" xmlns:v="urn:schemas-microsoft-com:vml" xmlns:wp14="http://schemas.microsoft.com/office/word/2010/wordprocessingDrawing" xmlns:wp="http://schemas.openxmlformats.org/drawingml/2006/wordprocessingDrawing" xmlns:w10="urn:schemas-microsoft-com:office:word" xmlns:w="http://schemas.openxmlformats.org/wordprocessingml/2006/main" xmlns:w14="http://schemas.microsoft.com/office/word/2010/wordml" xmlns:w15="http://schemas.microsoft.com/office/word/2012/wordml" xmlns:w16cex="http://schemas.microsoft.com/office/word/2018/wordml/cex" xmlns:w16cid="http://schemas.microsoft.com/office/word/2016/wordml/cid" xmlns:w16="http://schemas.microsoft.com/office/word/2018/wordml" xmlns:w16du="http://schemas.microsoft.com/office/word/2023/wordml/word16du" xmlns:w16sdtdh="http://schemas.microsoft.com/office/word/2020/wordml/sdtdatahash" xmlns:w16se="http://schemas.microsoft.com/office/word/2015/wordml/symex" xmlns:wpg="http://schemas.microsoft.com/office/word/2010/wordprocessingGroup" xmlns:wpi="http://schemas.microsoft.com/office/word/2010/wordprocessingInk" xmlns:wne="http://schemas.microsoft.com/office/word/2006/wordml" xmlns:wps="http://schemas.microsoft.com/office/word/2010/wordprocessingShape" mc:Ignorable="w14 w15 w16se w16cid w16 w16cex w16sdtdh w16du wp14">
   <w:p>
     <w:pPr>
       <w:pStyle w:val="Noga"/>
@@ -3039,10 +3142,136 @@
 </file>
 
 <file path=word/footer2.xml><?xml version="1.0" encoding="utf-8"?>
-<w:ftr xmlns:wpc="http://schemas.microsoft.com/office/word/2010/wordprocessingCanvas" xmlns:cx="http://schemas.microsoft.com/office/drawing/2014/chartex" xmlns:cx1="http://schemas.microsoft.com/office/drawing/2015/9/8/chartex" xmlns:cx2="http://schemas.microsoft.com/office/drawing/2015/10/21/chartex" xmlns:cx3="http://schemas.microsoft.com/office/drawing/2016/5/9/chartex" xmlns:cx4="http://schemas.microsoft.com/office/drawing/2016/5/10/chartex" xmlns:cx5="http://schemas.microsoft.com/office/drawing/2016/5/11/chartex" xmlns:cx6="http://schemas.microsoft.com/office/drawing/2016/5/12/chartex" xmlns:cx7="http://schemas.microsoft.com/office/drawing/2016/5/13/chartex" xmlns:cx8="http://schemas.microsoft.com/office/drawing/2016/5/14/chartex" xmlns:mc="http://schemas.openxmlformats.org/markup-compatibility/2006" xmlns:aink="http://schemas.microsoft.com/office/drawing/2016/ink" xmlns:am3d="http://schemas.microsoft.com/office/drawing/2017/model3d" xmlns:o="urn:schemas-microsoft-com:office:office" xmlns:oel="http://schemas.microsoft.com/office/2019/extlst" xmlns:r="http://schemas.openxmlformats.org/officeDocument/2006/relationships" xmlns:m="http://schemas.openxmlformats.org/officeDocument/2006/math" xmlns:v="urn:schemas-microsoft-com:vml" xmlns:wp14="http://schemas.microsoft.com/office/word/2010/wordprocessingDrawing" xmlns:wp="http://schemas.openxmlformats.org/drawingml/2006/wordprocessingDrawing" xmlns:w10="urn:schemas-microsoft-com:office:word" xmlns:w="http://schemas.openxmlformats.org/wordprocessingml/2006/main" xmlns:w14="http://schemas.microsoft.com/office/word/2010/wordml" xmlns:w15="http://schemas.microsoft.com/office/word/2012/wordml" xmlns:w16cex="http://schemas.microsoft.com/office/word/2018/wordml/cex" xmlns:w16cid="http://schemas.microsoft.com/office/word/2016/wordml/cid" xmlns:w16="http://schemas.microsoft.com/office/word/2018/wordml" xmlns:w16sdtdh="http://schemas.microsoft.com/office/word/2020/wordml/sdtdatahash" xmlns:w16se="http://schemas.microsoft.com/office/word/2015/wordml/symex" xmlns:wpg="http://schemas.microsoft.com/office/word/2010/wordprocessingGroup" xmlns:wpi="http://schemas.microsoft.com/office/word/2010/wordprocessingInk" xmlns:wne="http://schemas.microsoft.com/office/word/2006/wordml" xmlns:wps="http://schemas.microsoft.com/office/word/2010/wordprocessingShape" mc:Ignorable="w14 w15 w16se w16cid w16 w16cex w16sdtdh wp14">
+<w:ftr xmlns:wpc="http://schemas.microsoft.com/office/word/2010/wordprocessingCanvas" xmlns:cx="http://schemas.microsoft.com/office/drawing/2014/chartex" xmlns:cx1="http://schemas.microsoft.com/office/drawing/2015/9/8/chartex" xmlns:cx2="http://schemas.microsoft.com/office/drawing/2015/10/21/chartex" xmlns:cx3="http://schemas.microsoft.com/office/drawing/2016/5/9/chartex" xmlns:cx4="http://schemas.microsoft.com/office/drawing/2016/5/10/chartex" xmlns:cx5="http://schemas.microsoft.com/office/drawing/2016/5/11/chartex" xmlns:cx6="http://schemas.microsoft.com/office/drawing/2016/5/12/chartex" xmlns:cx7="http://schemas.microsoft.com/office/drawing/2016/5/13/chartex" xmlns:cx8="http://schemas.microsoft.com/office/drawing/2016/5/14/chartex" xmlns:mc="http://schemas.openxmlformats.org/markup-compatibility/2006" xmlns:aink="http://schemas.microsoft.com/office/drawing/2016/ink" xmlns:am3d="http://schemas.microsoft.com/office/drawing/2017/model3d" xmlns:o="urn:schemas-microsoft-com:office:office" xmlns:oel="http://schemas.microsoft.com/office/2019/extlst" xmlns:r="http://schemas.openxmlformats.org/officeDocument/2006/relationships" xmlns:m="http://schemas.openxmlformats.org/officeDocument/2006/math" xmlns:v="urn:schemas-microsoft-com:vml" xmlns:wp14="http://schemas.microsoft.com/office/word/2010/wordprocessingDrawing" xmlns:wp="http://schemas.openxmlformats.org/drawingml/2006/wordprocessingDrawing" xmlns:w10="urn:schemas-microsoft-com:office:word" xmlns:w="http://schemas.openxmlformats.org/wordprocessingml/2006/main" xmlns:w14="http://schemas.microsoft.com/office/word/2010/wordml" xmlns:w15="http://schemas.microsoft.com/office/word/2012/wordml" xmlns:w16cex="http://schemas.microsoft.com/office/word/2018/wordml/cex" xmlns:w16cid="http://schemas.microsoft.com/office/word/2016/wordml/cid" xmlns:w16="http://schemas.microsoft.com/office/word/2018/wordml" xmlns:w16du="http://schemas.microsoft.com/office/word/2023/wordml/word16du" xmlns:w16sdtdh="http://schemas.microsoft.com/office/word/2020/wordml/sdtdatahash" xmlns:w16se="http://schemas.microsoft.com/office/word/2015/wordml/symex" xmlns:wpg="http://schemas.microsoft.com/office/word/2010/wordprocessingGroup" xmlns:wpi="http://schemas.microsoft.com/office/word/2010/wordprocessingInk" xmlns:wne="http://schemas.microsoft.com/office/word/2006/wordml" xmlns:wps="http://schemas.microsoft.com/office/word/2010/wordprocessingShape" mc:Ignorable="w14 w15 w16se w16cid w16 w16cex w16sdtdh w16du wp14">
   <w:sdt>
     <w:sdtPr>
-      <w:id w:val="1998832576"/>
+      <w:id w:val="1200049904"/>
+      <w:docPartObj>
+        <w:docPartGallery w:val="Page Numbers (Bottom of Page)"/>
+        <w:docPartUnique/>
+      </w:docPartObj>
+    </w:sdtPr>
+    <w:sdtContent>
+      <w:p>
+        <w:pPr>
+          <w:pStyle w:val="Noga"/>
+          <w:jc w:val="right"/>
+        </w:pPr>
+        <w:r>
+          <w:fldChar w:fldCharType="begin"/>
+        </w:r>
+        <w:r>
+          <w:instrText>PAGE   \* MERGEFORMAT</w:instrText>
+        </w:r>
+        <w:r>
+          <w:fldChar w:fldCharType="separate"/>
+        </w:r>
+        <w:r>
+          <w:t>2</w:t>
+        </w:r>
+        <w:r>
+          <w:fldChar w:fldCharType="end"/>
+        </w:r>
+      </w:p>
+    </w:sdtContent>
+  </w:sdt>
+  <w:p>
+    <w:pPr>
+      <w:pStyle w:val="Noga"/>
+    </w:pPr>
+  </w:p>
+</w:ftr>
+</file>
+
+<file path=word/footer3.xml><?xml version="1.0" encoding="utf-8"?>
+<w:ftr xmlns:wpc="http://schemas.microsoft.com/office/word/2010/wordprocessingCanvas" xmlns:cx="http://schemas.microsoft.com/office/drawing/2014/chartex" xmlns:cx1="http://schemas.microsoft.com/office/drawing/2015/9/8/chartex" xmlns:cx2="http://schemas.microsoft.com/office/drawing/2015/10/21/chartex" xmlns:cx3="http://schemas.microsoft.com/office/drawing/2016/5/9/chartex" xmlns:cx4="http://schemas.microsoft.com/office/drawing/2016/5/10/chartex" xmlns:cx5="http://schemas.microsoft.com/office/drawing/2016/5/11/chartex" xmlns:cx6="http://schemas.microsoft.com/office/drawing/2016/5/12/chartex" xmlns:cx7="http://schemas.microsoft.com/office/drawing/2016/5/13/chartex" xmlns:cx8="http://schemas.microsoft.com/office/drawing/2016/5/14/chartex" xmlns:mc="http://schemas.openxmlformats.org/markup-compatibility/2006" xmlns:aink="http://schemas.microsoft.com/office/drawing/2016/ink" xmlns:am3d="http://schemas.microsoft.com/office/drawing/2017/model3d" xmlns:o="urn:schemas-microsoft-com:office:office" xmlns:oel="http://schemas.microsoft.com/office/2019/extlst" xmlns:r="http://schemas.openxmlformats.org/officeDocument/2006/relationships" xmlns:m="http://schemas.openxmlformats.org/officeDocument/2006/math" xmlns:v="urn:schemas-microsoft-com:vml" xmlns:wp14="http://schemas.microsoft.com/office/word/2010/wordprocessingDrawing" xmlns:wp="http://schemas.openxmlformats.org/drawingml/2006/wordprocessingDrawing" xmlns:w10="urn:schemas-microsoft-com:office:word" xmlns:w="http://schemas.openxmlformats.org/wordprocessingml/2006/main" xmlns:w14="http://schemas.microsoft.com/office/word/2010/wordml" xmlns:w15="http://schemas.microsoft.com/office/word/2012/wordml" xmlns:w16cex="http://schemas.microsoft.com/office/word/2018/wordml/cex" xmlns:w16cid="http://schemas.microsoft.com/office/word/2016/wordml/cid" xmlns:w16="http://schemas.microsoft.com/office/word/2018/wordml" xmlns:w16du="http://schemas.microsoft.com/office/word/2023/wordml/word16du" xmlns:w16sdtdh="http://schemas.microsoft.com/office/word/2020/wordml/sdtdatahash" xmlns:w16se="http://schemas.microsoft.com/office/word/2015/wordml/symex" xmlns:wpg="http://schemas.microsoft.com/office/word/2010/wordprocessingGroup" xmlns:wpi="http://schemas.microsoft.com/office/word/2010/wordprocessingInk" xmlns:wne="http://schemas.microsoft.com/office/word/2006/wordml" xmlns:wps="http://schemas.microsoft.com/office/word/2010/wordprocessingShape" mc:Ignorable="w14 w15 w16se w16cid w16 w16cex w16sdtdh w16du wp14">
+  <w:sdt>
+    <w:sdtPr>
+      <w:id w:val="-1321266802"/>
+      <w:docPartObj>
+        <w:docPartGallery w:val="Page Numbers (Bottom of Page)"/>
+        <w:docPartUnique/>
+      </w:docPartObj>
+    </w:sdtPr>
+    <w:sdtContent>
+      <w:p>
+        <w:pPr>
+          <w:pStyle w:val="Noga"/>
+          <w:jc w:val="right"/>
+        </w:pPr>
+        <w:r>
+          <w:fldChar w:fldCharType="begin"/>
+        </w:r>
+        <w:r>
+          <w:instrText>PAGE   \* MERGEFORMAT</w:instrText>
+        </w:r>
+        <w:r>
+          <w:fldChar w:fldCharType="separate"/>
+        </w:r>
+        <w:r>
+          <w:t>2</w:t>
+        </w:r>
+        <w:r>
+          <w:fldChar w:fldCharType="end"/>
+        </w:r>
+      </w:p>
+    </w:sdtContent>
+  </w:sdt>
+  <w:p>
+    <w:pPr>
+      <w:pStyle w:val="Noga"/>
+    </w:pPr>
+  </w:p>
+</w:ftr>
+</file>
+
+<file path=word/footer4.xml><?xml version="1.0" encoding="utf-8"?>
+<w:ftr xmlns:wpc="http://schemas.microsoft.com/office/word/2010/wordprocessingCanvas" xmlns:cx="http://schemas.microsoft.com/office/drawing/2014/chartex" xmlns:cx1="http://schemas.microsoft.com/office/drawing/2015/9/8/chartex" xmlns:cx2="http://schemas.microsoft.com/office/drawing/2015/10/21/chartex" xmlns:cx3="http://schemas.microsoft.com/office/drawing/2016/5/9/chartex" xmlns:cx4="http://schemas.microsoft.com/office/drawing/2016/5/10/chartex" xmlns:cx5="http://schemas.microsoft.com/office/drawing/2016/5/11/chartex" xmlns:cx6="http://schemas.microsoft.com/office/drawing/2016/5/12/chartex" xmlns:cx7="http://schemas.microsoft.com/office/drawing/2016/5/13/chartex" xmlns:cx8="http://schemas.microsoft.com/office/drawing/2016/5/14/chartex" xmlns:mc="http://schemas.openxmlformats.org/markup-compatibility/2006" xmlns:aink="http://schemas.microsoft.com/office/drawing/2016/ink" xmlns:am3d="http://schemas.microsoft.com/office/drawing/2017/model3d" xmlns:o="urn:schemas-microsoft-com:office:office" xmlns:oel="http://schemas.microsoft.com/office/2019/extlst" xmlns:r="http://schemas.openxmlformats.org/officeDocument/2006/relationships" xmlns:m="http://schemas.openxmlformats.org/officeDocument/2006/math" xmlns:v="urn:schemas-microsoft-com:vml" xmlns:wp14="http://schemas.microsoft.com/office/word/2010/wordprocessingDrawing" xmlns:wp="http://schemas.openxmlformats.org/drawingml/2006/wordprocessingDrawing" xmlns:w10="urn:schemas-microsoft-com:office:word" xmlns:w="http://schemas.openxmlformats.org/wordprocessingml/2006/main" xmlns:w14="http://schemas.microsoft.com/office/word/2010/wordml" xmlns:w15="http://schemas.microsoft.com/office/word/2012/wordml" xmlns:w16cex="http://schemas.microsoft.com/office/word/2018/wordml/cex" xmlns:w16cid="http://schemas.microsoft.com/office/word/2016/wordml/cid" xmlns:w16="http://schemas.microsoft.com/office/word/2018/wordml" xmlns:w16du="http://schemas.microsoft.com/office/word/2023/wordml/word16du" xmlns:w16sdtdh="http://schemas.microsoft.com/office/word/2020/wordml/sdtdatahash" xmlns:w16se="http://schemas.microsoft.com/office/word/2015/wordml/symex" xmlns:wpg="http://schemas.microsoft.com/office/word/2010/wordprocessingGroup" xmlns:wpi="http://schemas.microsoft.com/office/word/2010/wordprocessingInk" xmlns:wne="http://schemas.microsoft.com/office/word/2006/wordml" xmlns:wps="http://schemas.microsoft.com/office/word/2010/wordprocessingShape" mc:Ignorable="w14 w15 w16se w16cid w16 w16cex w16sdtdh w16du wp14">
+  <w:sdt>
+    <w:sdtPr>
+      <w:id w:val="1690413974"/>
+      <w:docPartObj>
+        <w:docPartGallery w:val="Page Numbers (Bottom of Page)"/>
+        <w:docPartUnique/>
+      </w:docPartObj>
+    </w:sdtPr>
+    <w:sdtContent>
+      <w:p>
+        <w:pPr>
+          <w:pStyle w:val="Noga"/>
+          <w:jc w:val="right"/>
+        </w:pPr>
+        <w:r>
+          <w:fldChar w:fldCharType="begin"/>
+        </w:r>
+        <w:r>
+          <w:instrText>PAGE   \* MERGEFORMAT</w:instrText>
+        </w:r>
+        <w:r>
+          <w:fldChar w:fldCharType="separate"/>
+        </w:r>
+        <w:r>
+          <w:t>2</w:t>
+        </w:r>
+        <w:r>
+          <w:fldChar w:fldCharType="end"/>
+        </w:r>
+      </w:p>
+    </w:sdtContent>
+  </w:sdt>
+  <w:p>
+    <w:pPr>
+      <w:pStyle w:val="Noga"/>
+    </w:pPr>
+  </w:p>
+</w:ftr>
+</file>
+
+<file path=word/footer5.xml><?xml version="1.0" encoding="utf-8"?>
+<w:ftr xmlns:wpc="http://schemas.microsoft.com/office/word/2010/wordprocessingCanvas" xmlns:cx="http://schemas.microsoft.com/office/drawing/2014/chartex" xmlns:cx1="http://schemas.microsoft.com/office/drawing/2015/9/8/chartex" xmlns:cx2="http://schemas.microsoft.com/office/drawing/2015/10/21/chartex" xmlns:cx3="http://schemas.microsoft.com/office/drawing/2016/5/9/chartex" xmlns:cx4="http://schemas.microsoft.com/office/drawing/2016/5/10/chartex" xmlns:cx5="http://schemas.microsoft.com/office/drawing/2016/5/11/chartex" xmlns:cx6="http://schemas.microsoft.com/office/drawing/2016/5/12/chartex" xmlns:cx7="http://schemas.microsoft.com/office/drawing/2016/5/13/chartex" xmlns:cx8="http://schemas.microsoft.com/office/drawing/2016/5/14/chartex" xmlns:mc="http://schemas.openxmlformats.org/markup-compatibility/2006" xmlns:aink="http://schemas.microsoft.com/office/drawing/2016/ink" xmlns:am3d="http://schemas.microsoft.com/office/drawing/2017/model3d" xmlns:o="urn:schemas-microsoft-com:office:office" xmlns:oel="http://schemas.microsoft.com/office/2019/extlst" xmlns:r="http://schemas.openxmlformats.org/officeDocument/2006/relationships" xmlns:m="http://schemas.openxmlformats.org/officeDocument/2006/math" xmlns:v="urn:schemas-microsoft-com:vml" xmlns:wp14="http://schemas.microsoft.com/office/word/2010/wordprocessingDrawing" xmlns:wp="http://schemas.openxmlformats.org/drawingml/2006/wordprocessingDrawing" xmlns:w10="urn:schemas-microsoft-com:office:word" xmlns:w="http://schemas.openxmlformats.org/wordprocessingml/2006/main" xmlns:w14="http://schemas.microsoft.com/office/word/2010/wordml" xmlns:w15="http://schemas.microsoft.com/office/word/2012/wordml" xmlns:w16cex="http://schemas.microsoft.com/office/word/2018/wordml/cex" xmlns:w16cid="http://schemas.microsoft.com/office/word/2016/wordml/cid" xmlns:w16="http://schemas.microsoft.com/office/word/2018/wordml" xmlns:w16du="http://schemas.microsoft.com/office/word/2023/wordml/word16du" xmlns:w16sdtdh="http://schemas.microsoft.com/office/word/2020/wordml/sdtdatahash" xmlns:w16se="http://schemas.microsoft.com/office/word/2015/wordml/symex" xmlns:wpg="http://schemas.microsoft.com/office/word/2010/wordprocessingGroup" xmlns:wpi="http://schemas.microsoft.com/office/word/2010/wordprocessingInk" xmlns:wne="http://schemas.microsoft.com/office/word/2006/wordml" xmlns:wps="http://schemas.microsoft.com/office/word/2010/wordprocessingShape" mc:Ignorable="w14 w15 w16se w16cid w16 w16cex w16sdtdh w16du wp14">
+  <w:sdt>
+    <w:sdtPr>
+      <w:id w:val="677395880"/>
       <w:docPartObj>
         <w:docPartGallery w:val="Page Numbers (Bottom of Page)"/>
         <w:docPartUnique/>
@@ -3081,7 +3310,7 @@
 </file>
 
 <file path=word/footnotes.xml><?xml version="1.0" encoding="utf-8"?>
-<w:footnotes xmlns:wpc="http://schemas.microsoft.com/office/word/2010/wordprocessingCanvas" xmlns:cx="http://schemas.microsoft.com/office/drawing/2014/chartex" xmlns:cx1="http://schemas.microsoft.com/office/drawing/2015/9/8/chartex" xmlns:cx2="http://schemas.microsoft.com/office/drawing/2015/10/21/chartex" xmlns:cx3="http://schemas.microsoft.com/office/drawing/2016/5/9/chartex" xmlns:cx4="http://schemas.microsoft.com/office/drawing/2016/5/10/chartex" xmlns:cx5="http://schemas.microsoft.com/office/drawing/2016/5/11/chartex" xmlns:cx6="http://schemas.microsoft.com/office/drawing/2016/5/12/chartex" xmlns:cx7="http://schemas.microsoft.com/office/drawing/2016/5/13/chartex" xmlns:cx8="http://schemas.microsoft.com/office/drawing/2016/5/14/chartex" xmlns:mc="http://schemas.openxmlformats.org/markup-compatibility/2006" xmlns:aink="http://schemas.microsoft.com/office/drawing/2016/ink" xmlns:am3d="http://schemas.microsoft.com/office/drawing/2017/model3d" xmlns:o="urn:schemas-microsoft-com:office:office" xmlns:oel="http://schemas.microsoft.com/office/2019/extlst" xmlns:r="http://schemas.openxmlformats.org/officeDocument/2006/relationships" xmlns:m="http://schemas.openxmlformats.org/officeDocument/2006/math" xmlns:v="urn:schemas-microsoft-com:vml" xmlns:wp14="http://schemas.microsoft.com/office/word/2010/wordprocessingDrawing" xmlns:wp="http://schemas.openxmlformats.org/drawingml/2006/wordprocessingDrawing" xmlns:w10="urn:schemas-microsoft-com:office:word" xmlns:w="http://schemas.openxmlformats.org/wordprocessingml/2006/main" xmlns:w14="http://schemas.microsoft.com/office/word/2010/wordml" xmlns:w15="http://schemas.microsoft.com/office/word/2012/wordml" xmlns:w16cex="http://schemas.microsoft.com/office/word/2018/wordml/cex" xmlns:w16cid="http://schemas.microsoft.com/office/word/2016/wordml/cid" xmlns:w16="http://schemas.microsoft.com/office/word/2018/wordml" xmlns:w16sdtdh="http://schemas.microsoft.com/office/word/2020/wordml/sdtdatahash" xmlns:w16se="http://schemas.microsoft.com/office/word/2015/wordml/symex" xmlns:wpg="http://schemas.microsoft.com/office/word/2010/wordprocessingGroup" xmlns:wpi="http://schemas.microsoft.com/office/word/2010/wordprocessingInk" xmlns:wne="http://schemas.microsoft.com/office/word/2006/wordml" xmlns:wps="http://schemas.microsoft.com/office/word/2010/wordprocessingShape" mc:Ignorable="w14 w15 w16se w16cid w16 w16cex w16sdtdh wp14">
+<w:footnotes xmlns:wpc="http://schemas.microsoft.com/office/word/2010/wordprocessingCanvas" xmlns:cx="http://schemas.microsoft.com/office/drawing/2014/chartex" xmlns:cx1="http://schemas.microsoft.com/office/drawing/2015/9/8/chartex" xmlns:cx2="http://schemas.microsoft.com/office/drawing/2015/10/21/chartex" xmlns:cx3="http://schemas.microsoft.com/office/drawing/2016/5/9/chartex" xmlns:cx4="http://schemas.microsoft.com/office/drawing/2016/5/10/chartex" xmlns:cx5="http://schemas.microsoft.com/office/drawing/2016/5/11/chartex" xmlns:cx6="http://schemas.microsoft.com/office/drawing/2016/5/12/chartex" xmlns:cx7="http://schemas.microsoft.com/office/drawing/2016/5/13/chartex" xmlns:cx8="http://schemas.microsoft.com/office/drawing/2016/5/14/chartex" xmlns:mc="http://schemas.openxmlformats.org/markup-compatibility/2006" xmlns:aink="http://schemas.microsoft.com/office/drawing/2016/ink" xmlns:am3d="http://schemas.microsoft.com/office/drawing/2017/model3d" xmlns:o="urn:schemas-microsoft-com:office:office" xmlns:oel="http://schemas.microsoft.com/office/2019/extlst" xmlns:r="http://schemas.openxmlformats.org/officeDocument/2006/relationships" xmlns:m="http://schemas.openxmlformats.org/officeDocument/2006/math" xmlns:v="urn:schemas-microsoft-com:vml" xmlns:wp14="http://schemas.microsoft.com/office/word/2010/wordprocessingDrawing" xmlns:wp="http://schemas.openxmlformats.org/drawingml/2006/wordprocessingDrawing" xmlns:w10="urn:schemas-microsoft-com:office:word" xmlns:w="http://schemas.openxmlformats.org/wordprocessingml/2006/main" xmlns:w14="http://schemas.microsoft.com/office/word/2010/wordml" xmlns:w15="http://schemas.microsoft.com/office/word/2012/wordml" xmlns:w16cex="http://schemas.microsoft.com/office/word/2018/wordml/cex" xmlns:w16cid="http://schemas.microsoft.com/office/word/2016/wordml/cid" xmlns:w16="http://schemas.microsoft.com/office/word/2018/wordml" xmlns:w16du="http://schemas.microsoft.com/office/word/2023/wordml/word16du" xmlns:w16sdtdh="http://schemas.microsoft.com/office/word/2020/wordml/sdtdatahash" xmlns:w16se="http://schemas.microsoft.com/office/word/2015/wordml/symex" xmlns:wpg="http://schemas.microsoft.com/office/word/2010/wordprocessingGroup" xmlns:wpi="http://schemas.microsoft.com/office/word/2010/wordprocessingInk" xmlns:wne="http://schemas.microsoft.com/office/word/2006/wordml" xmlns:wps="http://schemas.microsoft.com/office/word/2010/wordprocessingShape" mc:Ignorable="w14 w15 w16se w16cid w16 w16cex w16sdtdh w16du wp14">
   <w:footnote w:type="separator" w:id="-1">
     <w:p>
       <w:pPr>
@@ -3106,7 +3335,7 @@
 </file>
 
 <file path=word/numbering.xml><?xml version="1.0" encoding="utf-8"?>
-<w:numbering xmlns:wpc="http://schemas.microsoft.com/office/word/2010/wordprocessingCanvas" xmlns:cx="http://schemas.microsoft.com/office/drawing/2014/chartex" xmlns:cx1="http://schemas.microsoft.com/office/drawing/2015/9/8/chartex" xmlns:cx2="http://schemas.microsoft.com/office/drawing/2015/10/21/chartex" xmlns:cx3="http://schemas.microsoft.com/office/drawing/2016/5/9/chartex" xmlns:cx4="http://schemas.microsoft.com/office/drawing/2016/5/10/chartex" xmlns:cx5="http://schemas.microsoft.com/office/drawing/2016/5/11/chartex" xmlns:cx6="http://schemas.microsoft.com/office/drawing/2016/5/12/chartex" xmlns:cx7="http://schemas.microsoft.com/office/drawing/2016/5/13/chartex" xmlns:cx8="http://schemas.microsoft.com/office/drawing/2016/5/14/chartex" xmlns:mc="http://schemas.openxmlformats.org/markup-compatibility/2006" xmlns:aink="http://schemas.microsoft.com/office/drawing/2016/ink" xmlns:am3d="http://schemas.microsoft.com/office/drawing/2017/model3d" xmlns:o="urn:schemas-microsoft-com:office:office" xmlns:oel="http://schemas.microsoft.com/office/2019/extlst" xmlns:r="http://schemas.openxmlformats.org/officeDocument/2006/relationships" xmlns:m="http://schemas.openxmlformats.org/officeDocument/2006/math" xmlns:v="urn:schemas-microsoft-com:vml" xmlns:wp14="http://schemas.microsoft.com/office/word/2010/wordprocessingDrawing" xmlns:wp="http://schemas.openxmlformats.org/drawingml/2006/wordprocessingDrawing" xmlns:w10="urn:schemas-microsoft-com:office:word" xmlns:w="http://schemas.openxmlformats.org/wordprocessingml/2006/main" xmlns:w14="http://schemas.microsoft.com/office/word/2010/wordml" xmlns:w15="http://schemas.microsoft.com/office/word/2012/wordml" xmlns:w16cex="http://schemas.microsoft.com/office/word/2018/wordml/cex" xmlns:w16cid="http://schemas.microsoft.com/office/word/2016/wordml/cid" xmlns:w16="http://schemas.microsoft.com/office/word/2018/wordml" xmlns:w16sdtdh="http://schemas.microsoft.com/office/word/2020/wordml/sdtdatahash" xmlns:w16se="http://schemas.microsoft.com/office/word/2015/wordml/symex" xmlns:wpg="http://schemas.microsoft.com/office/word/2010/wordprocessingGroup" xmlns:wpi="http://schemas.microsoft.com/office/word/2010/wordprocessingInk" xmlns:wne="http://schemas.microsoft.com/office/word/2006/wordml" xmlns:wps="http://schemas.microsoft.com/office/word/2010/wordprocessingShape" mc:Ignorable="w14 w15 w16se w16cid w16 w16cex w16sdtdh wp14">
+<w:numbering xmlns:wpc="http://schemas.microsoft.com/office/word/2010/wordprocessingCanvas" xmlns:cx="http://schemas.microsoft.com/office/drawing/2014/chartex" xmlns:cx1="http://schemas.microsoft.com/office/drawing/2015/9/8/chartex" xmlns:cx2="http://schemas.microsoft.com/office/drawing/2015/10/21/chartex" xmlns:cx3="http://schemas.microsoft.com/office/drawing/2016/5/9/chartex" xmlns:cx4="http://schemas.microsoft.com/office/drawing/2016/5/10/chartex" xmlns:cx5="http://schemas.microsoft.com/office/drawing/2016/5/11/chartex" xmlns:cx6="http://schemas.microsoft.com/office/drawing/2016/5/12/chartex" xmlns:cx7="http://schemas.microsoft.com/office/drawing/2016/5/13/chartex" xmlns:cx8="http://schemas.microsoft.com/office/drawing/2016/5/14/chartex" xmlns:mc="http://schemas.openxmlformats.org/markup-compatibility/2006" xmlns:aink="http://schemas.microsoft.com/office/drawing/2016/ink" xmlns:am3d="http://schemas.microsoft.com/office/drawing/2017/model3d" xmlns:o="urn:schemas-microsoft-com:office:office" xmlns:oel="http://schemas.microsoft.com/office/2019/extlst" xmlns:r="http://schemas.openxmlformats.org/officeDocument/2006/relationships" xmlns:m="http://schemas.openxmlformats.org/officeDocument/2006/math" xmlns:v="urn:schemas-microsoft-com:vml" xmlns:wp14="http://schemas.microsoft.com/office/word/2010/wordprocessingDrawing" xmlns:wp="http://schemas.openxmlformats.org/drawingml/2006/wordprocessingDrawing" xmlns:w10="urn:schemas-microsoft-com:office:word" xmlns:w="http://schemas.openxmlformats.org/wordprocessingml/2006/main" xmlns:w14="http://schemas.microsoft.com/office/word/2010/wordml" xmlns:w15="http://schemas.microsoft.com/office/word/2012/wordml" xmlns:w16cex="http://schemas.microsoft.com/office/word/2018/wordml/cex" xmlns:w16cid="http://schemas.microsoft.com/office/word/2016/wordml/cid" xmlns:w16="http://schemas.microsoft.com/office/word/2018/wordml" xmlns:w16du="http://schemas.microsoft.com/office/word/2023/wordml/word16du" xmlns:w16sdtdh="http://schemas.microsoft.com/office/word/2020/wordml/sdtdatahash" xmlns:w16se="http://schemas.microsoft.com/office/word/2015/wordml/symex" xmlns:wpg="http://schemas.microsoft.com/office/word/2010/wordprocessingGroup" xmlns:wpi="http://schemas.microsoft.com/office/word/2010/wordprocessingInk" xmlns:wne="http://schemas.microsoft.com/office/word/2006/wordml" xmlns:wps="http://schemas.microsoft.com/office/word/2010/wordprocessingShape" mc:Ignorable="w14 w15 w16se w16cid w16 w16cex w16sdtdh w16du wp14">
   <w:abstractNum w:abstractNumId="0" w15:restartNumberingAfterBreak="0">
     <w:nsid w:val="05390709"/>
     <w:multiLevelType w:val="multilevel"/>
@@ -4029,6 +4258,119 @@
     </w:lvl>
   </w:abstractNum>
   <w:abstractNum w:abstractNumId="9" w15:restartNumberingAfterBreak="0">
+    <w:nsid w:val="36F46245"/>
+    <w:multiLevelType w:val="multilevel"/>
+    <w:tmpl w:val="7EA2B3DA"/>
+    <w:lvl w:ilvl="0">
+      <w:start w:val="4"/>
+      <w:numFmt w:val="decimal"/>
+      <w:lvlText w:val="%1."/>
+      <w:lvlJc w:val="left"/>
+      <w:pPr>
+        <w:ind w:left="552" w:hanging="552"/>
+      </w:pPr>
+      <w:rPr>
+        <w:rFonts w:hint="default"/>
+      </w:rPr>
+    </w:lvl>
+    <w:lvl w:ilvl="1">
+      <w:start w:val="1"/>
+      <w:numFmt w:val="decimal"/>
+      <w:lvlText w:val="%1.%2."/>
+      <w:lvlJc w:val="left"/>
+      <w:pPr>
+        <w:ind w:left="1440" w:hanging="720"/>
+      </w:pPr>
+      <w:rPr>
+        <w:rFonts w:hint="default"/>
+      </w:rPr>
+    </w:lvl>
+    <w:lvl w:ilvl="2">
+      <w:start w:val="1"/>
+      <w:numFmt w:val="decimal"/>
+      <w:lvlText w:val="%1.%2.%3."/>
+      <w:lvlJc w:val="left"/>
+      <w:pPr>
+        <w:ind w:left="2520" w:hanging="1080"/>
+      </w:pPr>
+      <w:rPr>
+        <w:rFonts w:hint="default"/>
+      </w:rPr>
+    </w:lvl>
+    <w:lvl w:ilvl="3">
+      <w:start w:val="1"/>
+      <w:numFmt w:val="decimal"/>
+      <w:lvlText w:val="%1.%2.%3.%4."/>
+      <w:lvlJc w:val="left"/>
+      <w:pPr>
+        <w:ind w:left="3240" w:hanging="1080"/>
+      </w:pPr>
+      <w:rPr>
+        <w:rFonts w:hint="default"/>
+      </w:rPr>
+    </w:lvl>
+    <w:lvl w:ilvl="4">
+      <w:start w:val="1"/>
+      <w:numFmt w:val="decimal"/>
+      <w:lvlText w:val="%1.%2.%3.%4.%5."/>
+      <w:lvlJc w:val="left"/>
+      <w:pPr>
+        <w:ind w:left="4320" w:hanging="1440"/>
+      </w:pPr>
+      <w:rPr>
+        <w:rFonts w:hint="default"/>
+      </w:rPr>
+    </w:lvl>
+    <w:lvl w:ilvl="5">
+      <w:start w:val="1"/>
+      <w:numFmt w:val="decimal"/>
+      <w:lvlText w:val="%1.%2.%3.%4.%5.%6."/>
+      <w:lvlJc w:val="left"/>
+      <w:pPr>
+        <w:ind w:left="5400" w:hanging="1800"/>
+      </w:pPr>
+      <w:rPr>
+        <w:rFonts w:hint="default"/>
+      </w:rPr>
+    </w:lvl>
+    <w:lvl w:ilvl="6">
+      <w:start w:val="1"/>
+      <w:numFmt w:val="decimal"/>
+      <w:lvlText w:val="%1.%2.%3.%4.%5.%6.%7."/>
+      <w:lvlJc w:val="left"/>
+      <w:pPr>
+        <w:ind w:left="6480" w:hanging="2160"/>
+      </w:pPr>
+      <w:rPr>
+        <w:rFonts w:hint="default"/>
+      </w:rPr>
+    </w:lvl>
+    <w:lvl w:ilvl="7">
+      <w:start w:val="1"/>
+      <w:numFmt w:val="decimal"/>
+      <w:lvlText w:val="%1.%2.%3.%4.%5.%6.%7.%8."/>
+      <w:lvlJc w:val="left"/>
+      <w:pPr>
+        <w:ind w:left="7200" w:hanging="2160"/>
+      </w:pPr>
+      <w:rPr>
+        <w:rFonts w:hint="default"/>
+      </w:rPr>
+    </w:lvl>
+    <w:lvl w:ilvl="8">
+      <w:start w:val="1"/>
+      <w:numFmt w:val="decimal"/>
+      <w:lvlText w:val="%1.%2.%3.%4.%5.%6.%7.%8.%9."/>
+      <w:lvlJc w:val="left"/>
+      <w:pPr>
+        <w:ind w:left="8280" w:hanging="2520"/>
+      </w:pPr>
+      <w:rPr>
+        <w:rFonts w:hint="default"/>
+      </w:rPr>
+    </w:lvl>
+  </w:abstractNum>
+  <w:abstractNum w:abstractNumId="10" w15:restartNumberingAfterBreak="0">
     <w:nsid w:val="3B0F7E2F"/>
     <w:multiLevelType w:val="multilevel"/>
     <w:tmpl w:val="60761582"/>
@@ -4141,7 +4483,7 @@
       </w:rPr>
     </w:lvl>
   </w:abstractNum>
-  <w:abstractNum w:abstractNumId="10" w15:restartNumberingAfterBreak="0">
+  <w:abstractNum w:abstractNumId="11" w15:restartNumberingAfterBreak="0">
     <w:nsid w:val="484A0206"/>
     <w:multiLevelType w:val="hybridMultilevel"/>
     <w:tmpl w:val="626408C8"/>
@@ -4230,7 +4572,7 @@
       </w:pPr>
     </w:lvl>
   </w:abstractNum>
-  <w:abstractNum w:abstractNumId="11" w15:restartNumberingAfterBreak="0">
+  <w:abstractNum w:abstractNumId="12" w15:restartNumberingAfterBreak="0">
     <w:nsid w:val="532151AA"/>
     <w:multiLevelType w:val="multilevel"/>
     <w:tmpl w:val="3F12F7E4"/>
@@ -4343,7 +4685,7 @@
       </w:rPr>
     </w:lvl>
   </w:abstractNum>
-  <w:abstractNum w:abstractNumId="12" w15:restartNumberingAfterBreak="0">
+  <w:abstractNum w:abstractNumId="13" w15:restartNumberingAfterBreak="0">
     <w:nsid w:val="5C062682"/>
     <w:multiLevelType w:val="multilevel"/>
     <w:tmpl w:val="F5849530"/>
@@ -4456,7 +4798,7 @@
       </w:rPr>
     </w:lvl>
   </w:abstractNum>
-  <w:abstractNum w:abstractNumId="13" w15:restartNumberingAfterBreak="0">
+  <w:abstractNum w:abstractNumId="14" w15:restartNumberingAfterBreak="0">
     <w:nsid w:val="6F293588"/>
     <w:multiLevelType w:val="hybridMultilevel"/>
     <w:tmpl w:val="ACCA3338"/>
@@ -4569,7 +4911,7 @@
       </w:rPr>
     </w:lvl>
   </w:abstractNum>
-  <w:abstractNum w:abstractNumId="14" w15:restartNumberingAfterBreak="0">
+  <w:abstractNum w:abstractNumId="15" w15:restartNumberingAfterBreak="0">
     <w:nsid w:val="70A70089"/>
     <w:multiLevelType w:val="hybridMultilevel"/>
     <w:tmpl w:val="80BAF408"/>
@@ -4686,13 +5028,13 @@
     <w:abstractNumId w:val="6"/>
   </w:num>
   <w:num w:numId="2" w16cid:durableId="789006940">
-    <w:abstractNumId w:val="11"/>
+    <w:abstractNumId w:val="12"/>
   </w:num>
   <w:num w:numId="3" w16cid:durableId="1330720580">
     <w:abstractNumId w:val="8"/>
   </w:num>
   <w:num w:numId="4" w16cid:durableId="610624662">
-    <w:abstractNumId w:val="12"/>
+    <w:abstractNumId w:val="13"/>
   </w:num>
   <w:num w:numId="5" w16cid:durableId="36862198">
     <w:abstractNumId w:val="2"/>
@@ -4707,10 +5049,10 @@
     <w:abstractNumId w:val="5"/>
   </w:num>
   <w:num w:numId="9" w16cid:durableId="499007599">
-    <w:abstractNumId w:val="10"/>
+    <w:abstractNumId w:val="11"/>
   </w:num>
   <w:num w:numId="10" w16cid:durableId="1140028463">
-    <w:abstractNumId w:val="9"/>
+    <w:abstractNumId w:val="10"/>
   </w:num>
   <w:num w:numId="11" w16cid:durableId="1685284691">
     <w:abstractNumId w:val="0"/>
@@ -4719,19 +5061,22 @@
     <w:abstractNumId w:val="4"/>
   </w:num>
   <w:num w:numId="13" w16cid:durableId="473528841">
-    <w:abstractNumId w:val="14"/>
+    <w:abstractNumId w:val="15"/>
   </w:num>
   <w:num w:numId="14" w16cid:durableId="961113895">
-    <w:abstractNumId w:val="13"/>
+    <w:abstractNumId w:val="14"/>
   </w:num>
   <w:num w:numId="15" w16cid:durableId="1313950631">
     <w:abstractNumId w:val="1"/>
+  </w:num>
+  <w:num w:numId="16" w16cid:durableId="896746888">
+    <w:abstractNumId w:val="9"/>
   </w:num>
 </w:numbering>
 </file>
 
 <file path=word/styles.xml><?xml version="1.0" encoding="utf-8"?>
-<w:styles xmlns:mc="http://schemas.openxmlformats.org/markup-compatibility/2006" xmlns:r="http://schemas.openxmlformats.org/officeDocument/2006/relationships" xmlns:w="http://schemas.openxmlformats.org/wordprocessingml/2006/main" xmlns:w14="http://schemas.microsoft.com/office/word/2010/wordml" xmlns:w15="http://schemas.microsoft.com/office/word/2012/wordml" xmlns:w16cex="http://schemas.microsoft.com/office/word/2018/wordml/cex" xmlns:w16cid="http://schemas.microsoft.com/office/word/2016/wordml/cid" xmlns:w16="http://schemas.microsoft.com/office/word/2018/wordml" xmlns:w16sdtdh="http://schemas.microsoft.com/office/word/2020/wordml/sdtdatahash" xmlns:w16se="http://schemas.microsoft.com/office/word/2015/wordml/symex" mc:Ignorable="w14 w15 w16se w16cid w16 w16cex w16sdtdh">
+<w:styles xmlns:mc="http://schemas.openxmlformats.org/markup-compatibility/2006" xmlns:r="http://schemas.openxmlformats.org/officeDocument/2006/relationships" xmlns:w="http://schemas.openxmlformats.org/wordprocessingml/2006/main" xmlns:w14="http://schemas.microsoft.com/office/word/2010/wordml" xmlns:w15="http://schemas.microsoft.com/office/word/2012/wordml" xmlns:w16cex="http://schemas.microsoft.com/office/word/2018/wordml/cex" xmlns:w16cid="http://schemas.microsoft.com/office/word/2016/wordml/cid" xmlns:w16="http://schemas.microsoft.com/office/word/2018/wordml" xmlns:w16du="http://schemas.microsoft.com/office/word/2023/wordml/word16du" xmlns:w16sdtdh="http://schemas.microsoft.com/office/word/2020/wordml/sdtdatahash" xmlns:w16se="http://schemas.microsoft.com/office/word/2015/wordml/symex" mc:Ignorable="w14 w15 w16se w16cid w16 w16cex w16sdtdh w16du">
   <w:docDefaults>
     <w:rPrDefault>
       <w:rPr>
@@ -5248,6 +5593,7 @@
   <w:style w:type="character" w:default="1" w:styleId="Privzetapisavaodstavka">
     <w:name w:val="Default Paragraph Font"/>
     <w:uiPriority w:val="1"/>
+    <w:semiHidden/>
     <w:unhideWhenUsed/>
   </w:style>
   <w:style w:type="table" w:default="1" w:styleId="Navadnatabela">

</xml_diff>